<commit_message>
Ajout d'une chose dans le journal de bord
</commit_message>
<xml_diff>
--- a/Documentation/Documentation/V3.docx
+++ b/Documentation/Documentation/V3.docx
@@ -1,6 +1,6 @@
 
 <file path=word/document.xml><?xml version="1.0" encoding="utf-8"?>
-<w:document xmlns:wpc="http://schemas.microsoft.com/office/word/2010/wordprocessingCanvas" xmlns:cx="http://schemas.microsoft.com/office/drawing/2014/chartex" xmlns:cx1="http://schemas.microsoft.com/office/drawing/2015/9/8/chartex" xmlns:cx2="http://schemas.microsoft.com/office/drawing/2015/10/21/chartex" xmlns:cx3="http://schemas.microsoft.com/office/drawing/2016/5/9/chartex" xmlns:cx4="http://schemas.microsoft.com/office/drawing/2016/5/10/chartex" xmlns:cx5="http://schemas.microsoft.com/office/drawing/2016/5/11/chartex" xmlns:cx6="http://schemas.microsoft.com/office/drawing/2016/5/12/chartex" xmlns:cx7="http://schemas.microsoft.com/office/drawing/2016/5/13/chartex" xmlns:cx8="http://schemas.microsoft.com/office/drawing/2016/5/14/chartex" xmlns:mc="http://schemas.openxmlformats.org/markup-compatibility/2006" xmlns:aink="http://schemas.microsoft.com/office/drawing/2016/ink" xmlns:am3d="http://schemas.microsoft.com/office/drawing/2017/model3d" xmlns:o="urn:schemas-microsoft-com:office:office" xmlns:r="http://schemas.openxmlformats.org/officeDocument/2006/relationships" xmlns:m="http://schemas.openxmlformats.org/officeDocument/2006/math" xmlns:v="urn:schemas-microsoft-com:vml" xmlns:wp14="http://schemas.microsoft.com/office/word/2010/wordprocessingDrawing" xmlns:wp="http://schemas.openxmlformats.org/drawingml/2006/wordprocessingDrawing" xmlns:w10="urn:schemas-microsoft-com:office:word" xmlns:w="http://schemas.openxmlformats.org/wordprocessingml/2006/main" xmlns:w14="http://schemas.microsoft.com/office/word/2010/wordml" xmlns:w15="http://schemas.microsoft.com/office/word/2012/wordml" xmlns:w16cid="http://schemas.microsoft.com/office/word/2016/wordml/cid" xmlns:w16se="http://schemas.microsoft.com/office/word/2015/wordml/symex" xmlns:wpg="http://schemas.microsoft.com/office/word/2010/wordprocessingGroup" xmlns:wpi="http://schemas.microsoft.com/office/word/2010/wordprocessingInk" xmlns:wne="http://schemas.microsoft.com/office/word/2006/wordml" xmlns:wps="http://schemas.microsoft.com/office/word/2010/wordprocessingShape" mc:Ignorable="w14 w15 w16se w16cid wp14">
+<w:document xmlns:wpc="http://schemas.microsoft.com/office/word/2010/wordprocessingCanvas" xmlns:cx="http://schemas.microsoft.com/office/drawing/2014/chartex" xmlns:cx1="http://schemas.microsoft.com/office/drawing/2015/9/8/chartex" xmlns:mc="http://schemas.openxmlformats.org/markup-compatibility/2006" xmlns:o="urn:schemas-microsoft-com:office:office" xmlns:r="http://schemas.openxmlformats.org/officeDocument/2006/relationships" xmlns:m="http://schemas.openxmlformats.org/officeDocument/2006/math" xmlns:v="urn:schemas-microsoft-com:vml" xmlns:wp14="http://schemas.microsoft.com/office/word/2010/wordprocessingDrawing" xmlns:wp="http://schemas.openxmlformats.org/drawingml/2006/wordprocessingDrawing" xmlns:w10="urn:schemas-microsoft-com:office:word" xmlns:w="http://schemas.openxmlformats.org/wordprocessingml/2006/main" xmlns:w14="http://schemas.microsoft.com/office/word/2010/wordml" xmlns:w15="http://schemas.microsoft.com/office/word/2012/wordml" xmlns:w16se="http://schemas.microsoft.com/office/word/2015/wordml/symex" xmlns:wpg="http://schemas.microsoft.com/office/word/2010/wordprocessingGroup" xmlns:wpi="http://schemas.microsoft.com/office/word/2010/wordprocessingInk" xmlns:wne="http://schemas.microsoft.com/office/word/2006/wordml" xmlns:wps="http://schemas.microsoft.com/office/word/2010/wordprocessingShape" mc:Ignorable="w14 w15 w16se wp14">
   <w:body>
     <w:p>
       <w:pPr>
@@ -3315,29 +3315,7 @@
           <w:szCs w:val="14"/>
           <w:highlight w:val="yellow"/>
         </w:rPr>
-        <w:t>(=</w:t>
-      </w:r>
-      <w:proofErr w:type="spellStart"/>
-      <w:r>
-        <w:rPr>
-          <w:i/>
-          <w:iCs/>
-          <w:color w:val="FF0000"/>
-          <w:szCs w:val="14"/>
-          <w:highlight w:val="yellow"/>
-        </w:rPr>
-        <w:t>pre</w:t>
-      </w:r>
-      <w:proofErr w:type="spellEnd"/>
-      <w:r>
-        <w:rPr>
-          <w:i/>
-          <w:iCs/>
-          <w:color w:val="FF0000"/>
-          <w:szCs w:val="14"/>
-          <w:highlight w:val="yellow"/>
-        </w:rPr>
-        <w:t>-TPI)</w:t>
+        <w:t>(=pre-TPI)</w:t>
       </w:r>
       <w:r>
         <w:rPr>
@@ -4045,19 +4023,8 @@
           <w:szCs w:val="14"/>
           <w:highlight w:val="yellow"/>
         </w:rPr>
-        <w:t xml:space="preserve">Les détails seront dans </w:t>
-      </w:r>
-      <w:proofErr w:type="spellStart"/>
-      <w:r>
-        <w:rPr>
-          <w:i/>
-          <w:iCs/>
-          <w:szCs w:val="14"/>
-          <w:highlight w:val="yellow"/>
-        </w:rPr>
-        <w:t>Trello</w:t>
-      </w:r>
-      <w:proofErr w:type="spellEnd"/>
+        <w:t>Les détails seront dans Trello</w:t>
+      </w:r>
     </w:p>
     <w:p>
       <w:r>
@@ -4252,31 +4219,7 @@
           <w:szCs w:val="14"/>
           <w:lang w:eastAsia="fr-FR"/>
         </w:rPr>
-        <w:t xml:space="preserve">ultimédia: carte de site, maquettes papier, story </w:t>
-      </w:r>
-      <w:proofErr w:type="spellStart"/>
-      <w:r>
-        <w:rPr>
-          <w:rFonts w:ascii="Arial" w:hAnsi="Arial"/>
-          <w:i/>
-          <w:iCs/>
-          <w:sz w:val="24"/>
-          <w:szCs w:val="14"/>
-          <w:lang w:eastAsia="fr-FR"/>
-        </w:rPr>
-        <w:t>board</w:t>
-      </w:r>
-      <w:proofErr w:type="spellEnd"/>
-      <w:r>
-        <w:rPr>
-          <w:rFonts w:ascii="Arial" w:hAnsi="Arial"/>
-          <w:i/>
-          <w:iCs/>
-          <w:sz w:val="24"/>
-          <w:szCs w:val="14"/>
-          <w:lang w:eastAsia="fr-FR"/>
-        </w:rPr>
-        <w:t xml:space="preserve"> préliminaire, …</w:t>
+        <w:t>ultimédia: carte de site, maquettes papier, story board préliminaire, …</w:t>
       </w:r>
     </w:p>
     <w:p>
@@ -5265,11 +5208,9 @@
       <w:r>
         <w:t xml:space="preserve">La documentation du projet est tenu à jour hebdomadairement tandis que le journal de travail lui est tenu à jour </w:t>
       </w:r>
-      <w:proofErr w:type="spellStart"/>
       <w:r>
         <w:t>journalièrement</w:t>
       </w:r>
-      <w:proofErr w:type="spellEnd"/>
       <w:r>
         <w:t>.</w:t>
       </w:r>
@@ -5524,22 +5465,8 @@
           <w:highlight w:val="yellow"/>
           <w:lang w:eastAsia="fr-FR"/>
         </w:rPr>
-        <w:t xml:space="preserve">=résumé du </w:t>
-      </w:r>
-      <w:proofErr w:type="spellStart"/>
-      <w:r>
-        <w:rPr>
-          <w:rFonts w:ascii="Arial" w:hAnsi="Arial"/>
-          <w:i/>
-          <w:iCs/>
-          <w:sz w:val="24"/>
-          <w:szCs w:val="14"/>
-          <w:highlight w:val="yellow"/>
-          <w:lang w:eastAsia="fr-FR"/>
-        </w:rPr>
-        <w:t>Trello</w:t>
-      </w:r>
-      <w:proofErr w:type="spellEnd"/>
+        <w:t>=résumé du Trello</w:t>
+      </w:r>
     </w:p>
     <w:tbl>
       <w:tblPr>
@@ -5884,21 +5811,12 @@
           <w:sz w:val="24"/>
         </w:rPr>
       </w:pPr>
-      <w:proofErr w:type="spellStart"/>
       <w:r>
         <w:rPr>
           <w:rFonts w:ascii="Arial" w:hAnsi="Arial" w:cs="Arial"/>
           <w:sz w:val="24"/>
         </w:rPr>
-        <w:t>Cmder</w:t>
-      </w:r>
-      <w:proofErr w:type="spellEnd"/>
-      <w:r>
-        <w:rPr>
-          <w:rFonts w:ascii="Arial" w:hAnsi="Arial" w:cs="Arial"/>
-          <w:sz w:val="24"/>
-        </w:rPr>
-        <w:t>, c’est une version amélioré du cmd qui est de base sur les machines Windows.</w:t>
+        <w:t>Cmder, c’est une version amélioré du cmd qui est de base sur les machines Windows.</w:t>
       </w:r>
     </w:p>
     <w:p>
@@ -5987,7 +5905,6 @@
         </w:rPr>
         <w:t xml:space="preserve">GitHub desktop, cette application permet de synchroniser mes fichiers modifiés sur mon répertoire GitHub. Git est un système de </w:t>
       </w:r>
-      <w:proofErr w:type="spellStart"/>
       <w:r>
         <w:rPr>
           <w:rFonts w:ascii="Arial" w:hAnsi="Arial" w:cs="Arial"/>
@@ -5995,7 +5912,6 @@
         </w:rPr>
         <w:t>versioning</w:t>
       </w:r>
-      <w:proofErr w:type="spellEnd"/>
       <w:r>
         <w:rPr>
           <w:rFonts w:ascii="Arial" w:hAnsi="Arial" w:cs="Arial"/>
@@ -6021,23 +5937,7 @@
           <w:rFonts w:ascii="Arial" w:hAnsi="Arial" w:cs="Arial"/>
           <w:sz w:val="24"/>
         </w:rPr>
-        <w:t xml:space="preserve">MySQL </w:t>
-      </w:r>
-      <w:proofErr w:type="spellStart"/>
-      <w:r>
-        <w:rPr>
-          <w:rFonts w:ascii="Arial" w:hAnsi="Arial" w:cs="Arial"/>
-          <w:sz w:val="24"/>
-        </w:rPr>
-        <w:t>Workbench</w:t>
-      </w:r>
-      <w:proofErr w:type="spellEnd"/>
-      <w:r>
-        <w:rPr>
-          <w:rFonts w:ascii="Arial" w:hAnsi="Arial" w:cs="Arial"/>
-          <w:sz w:val="24"/>
-        </w:rPr>
-        <w:t>, il me permet de gérer ma base de données.</w:t>
+        <w:t>MySQL Workbench, il me permet de gérer ma base de données.</w:t>
       </w:r>
     </w:p>
     <w:p>
@@ -6092,21 +5992,12 @@
           <w:sz w:val="24"/>
         </w:rPr>
       </w:pPr>
-      <w:proofErr w:type="spellStart"/>
       <w:r>
         <w:rPr>
           <w:rFonts w:ascii="Arial" w:hAnsi="Arial" w:cs="Arial"/>
           <w:sz w:val="24"/>
         </w:rPr>
-        <w:t>Wamp</w:t>
-      </w:r>
-      <w:proofErr w:type="spellEnd"/>
-      <w:r>
-        <w:rPr>
-          <w:rFonts w:ascii="Arial" w:hAnsi="Arial" w:cs="Arial"/>
-          <w:sz w:val="24"/>
-        </w:rPr>
-        <w:t>, un serveur local pour pouvoir utiliser les fichier au format PHP.</w:t>
+        <w:t>Wamp, un serveur local pour pouvoir utiliser les fichier au format PHP.</w:t>
       </w:r>
     </w:p>
     <w:p>
@@ -6374,24 +6265,30 @@
           <w:i/>
           <w:sz w:val="24"/>
         </w:rPr>
-        <w:t xml:space="preserve">programmation et scripts: organigramme, architecture du programme, découpage modulaire, entrées-sorties des modules, </w:t>
-      </w:r>
-      <w:proofErr w:type="spellStart"/>
+        <w:t>programmation et scripts: organigramme, architecture du programme, découpage modulaire, entrées-sorties des modules, pseudo-code</w:t>
+      </w:r>
       <w:r>
         <w:rPr>
           <w:rFonts w:ascii="Arial" w:hAnsi="Arial" w:cs="Arial"/>
           <w:i/>
           <w:sz w:val="24"/>
         </w:rPr>
-        <w:t>pseudo-code</w:t>
-      </w:r>
-      <w:proofErr w:type="spellEnd"/>
+        <w:t xml:space="preserve"> </w:t>
+      </w:r>
       <w:r>
         <w:rPr>
           <w:rFonts w:ascii="Arial" w:hAnsi="Arial" w:cs="Arial"/>
           <w:i/>
           <w:sz w:val="24"/>
         </w:rPr>
+        <w:t>/</w:t>
+      </w:r>
+      <w:r>
+        <w:rPr>
+          <w:rFonts w:ascii="Arial" w:hAnsi="Arial" w:cs="Arial"/>
+          <w:i/>
+          <w:sz w:val="24"/>
+        </w:rPr>
         <w:t xml:space="preserve"> </w:t>
       </w:r>
       <w:r>
@@ -6400,33 +6297,7 @@
           <w:i/>
           <w:sz w:val="24"/>
         </w:rPr>
-        <w:t>/</w:t>
-      </w:r>
-      <w:r>
-        <w:rPr>
-          <w:rFonts w:ascii="Arial" w:hAnsi="Arial" w:cs="Arial"/>
-          <w:i/>
-          <w:sz w:val="24"/>
-        </w:rPr>
-        <w:t xml:space="preserve"> </w:t>
-      </w:r>
-      <w:proofErr w:type="spellStart"/>
-      <w:r>
-        <w:rPr>
-          <w:rFonts w:ascii="Arial" w:hAnsi="Arial" w:cs="Arial"/>
-          <w:i/>
-          <w:sz w:val="24"/>
-        </w:rPr>
-        <w:t>structogramme</w:t>
-      </w:r>
-      <w:proofErr w:type="spellEnd"/>
-      <w:r>
-        <w:rPr>
-          <w:rFonts w:ascii="Arial" w:hAnsi="Arial" w:cs="Arial"/>
-          <w:i/>
-          <w:sz w:val="24"/>
-        </w:rPr>
-        <w:t>…</w:t>
+        <w:t>structogramme…</w:t>
       </w:r>
     </w:p>
     <w:p>
@@ -10328,6 +10199,26 @@
     <w:p>
       <w:pPr>
         <w:pStyle w:val="Titre2"/>
+      </w:pPr>
+      <w:r>
+        <w:t>Application mobile</w:t>
+      </w:r>
+    </w:p>
+    <w:p/>
+    <w:p>
+      <w:r>
+        <w:t xml:space="preserve">Pour la synchronisation des données, nous avons décidé de créer une nouvelle page qui contiendra un bouton pour lancer la synchronisation. Elle enverra des requêtes au serveur pour faire la synchronisation, l’application détruira sa base de données pour ensuite la reconstruire avec celle du serveur pour qu’elle soit à jour. </w:t>
+      </w:r>
+    </w:p>
+    <w:p/>
+    <w:p>
+      <w:r>
+        <w:t xml:space="preserve">C’est une manière un peu brutale de faire mais elle reste simple pour l’implémentation. Cette solution peut être amélioré par la suite.  </w:t>
+      </w:r>
+    </w:p>
+    <w:p>
+      <w:pPr>
+        <w:pStyle w:val="Titre2"/>
         <w:rPr>
           <w:i/>
           <w:iCs/>
@@ -10977,21 +10868,12 @@
                 <w:highlight w:val="yellow"/>
               </w:rPr>
             </w:pPr>
-            <w:proofErr w:type="spellStart"/>
             <w:r>
               <w:rPr>
                 <w:i/>
                 <w:highlight w:val="yellow"/>
               </w:rPr>
-              <w:t>Dév</w:t>
-            </w:r>
-            <w:proofErr w:type="spellEnd"/>
-            <w:r>
-              <w:rPr>
-                <w:i/>
-                <w:highlight w:val="yellow"/>
-              </w:rPr>
-              <w:t xml:space="preserve"> </w:t>
+              <w:t xml:space="preserve">Dév </w:t>
             </w:r>
             <w:r>
               <w:rPr>
@@ -11021,21 +10903,12 @@
                 <w:highlight w:val="yellow"/>
               </w:rPr>
             </w:pPr>
-            <w:proofErr w:type="spellStart"/>
             <w:r>
               <w:rPr>
                 <w:i/>
                 <w:highlight w:val="yellow"/>
               </w:rPr>
-              <w:t>CdP</w:t>
-            </w:r>
-            <w:proofErr w:type="spellEnd"/>
-            <w:r>
-              <w:rPr>
-                <w:i/>
-                <w:highlight w:val="yellow"/>
-              </w:rPr>
-              <w:t xml:space="preserve"> </w:t>
+              <w:t xml:space="preserve">CdP </w:t>
             </w:r>
             <w:r>
               <w:rPr>
@@ -11065,21 +10938,12 @@
                 <w:highlight w:val="yellow"/>
               </w:rPr>
             </w:pPr>
-            <w:proofErr w:type="spellStart"/>
             <w:r>
               <w:rPr>
                 <w:i/>
                 <w:highlight w:val="yellow"/>
               </w:rPr>
-              <w:t>CdP</w:t>
-            </w:r>
-            <w:proofErr w:type="spellEnd"/>
-            <w:r>
-              <w:rPr>
-                <w:i/>
-                <w:highlight w:val="yellow"/>
-              </w:rPr>
-              <w:t xml:space="preserve"> </w:t>
+              <w:t xml:space="preserve">CdP </w:t>
             </w:r>
             <w:r>
               <w:rPr>
@@ -11109,21 +10973,12 @@
                 <w:highlight w:val="yellow"/>
               </w:rPr>
             </w:pPr>
-            <w:proofErr w:type="spellStart"/>
             <w:r>
               <w:rPr>
                 <w:i/>
                 <w:highlight w:val="yellow"/>
               </w:rPr>
-              <w:t>Dév</w:t>
-            </w:r>
-            <w:proofErr w:type="spellEnd"/>
-            <w:r>
-              <w:rPr>
-                <w:i/>
-                <w:highlight w:val="yellow"/>
-              </w:rPr>
-              <w:t xml:space="preserve"> </w:t>
+              <w:t xml:space="preserve">Dév </w:t>
             </w:r>
             <w:r>
               <w:rPr>
@@ -11175,21 +11030,12 @@
                 <w:highlight w:val="yellow"/>
               </w:rPr>
             </w:pPr>
-            <w:proofErr w:type="spellStart"/>
             <w:r>
               <w:rPr>
                 <w:i/>
                 <w:highlight w:val="yellow"/>
               </w:rPr>
-              <w:t>Dév</w:t>
-            </w:r>
-            <w:proofErr w:type="spellEnd"/>
-            <w:r>
-              <w:rPr>
-                <w:i/>
-                <w:highlight w:val="yellow"/>
-              </w:rPr>
-              <w:t xml:space="preserve"> </w:t>
+              <w:t xml:space="preserve">Dév </w:t>
             </w:r>
             <w:r>
               <w:rPr>
@@ -11227,21 +11073,12 @@
                 <w:highlight w:val="yellow"/>
               </w:rPr>
             </w:pPr>
-            <w:proofErr w:type="spellStart"/>
             <w:r>
               <w:rPr>
                 <w:i/>
                 <w:highlight w:val="yellow"/>
               </w:rPr>
-              <w:t>CdP</w:t>
-            </w:r>
-            <w:proofErr w:type="spellEnd"/>
-            <w:r>
-              <w:rPr>
-                <w:i/>
-                <w:highlight w:val="yellow"/>
-              </w:rPr>
-              <w:t xml:space="preserve"> </w:t>
+              <w:t xml:space="preserve">CdP </w:t>
             </w:r>
             <w:r>
               <w:rPr>
@@ -11274,21 +11111,12 @@
                 <w:highlight w:val="yellow"/>
               </w:rPr>
             </w:pPr>
-            <w:proofErr w:type="spellStart"/>
             <w:r>
               <w:rPr>
                 <w:i/>
                 <w:highlight w:val="yellow"/>
               </w:rPr>
-              <w:t>CdP</w:t>
-            </w:r>
-            <w:proofErr w:type="spellEnd"/>
-            <w:r>
-              <w:rPr>
-                <w:i/>
-                <w:highlight w:val="yellow"/>
-              </w:rPr>
-              <w:t xml:space="preserve"> </w:t>
+              <w:t xml:space="preserve">CdP </w:t>
             </w:r>
             <w:r>
               <w:rPr>
@@ -11321,21 +11149,12 @@
                 <w:highlight w:val="yellow"/>
               </w:rPr>
             </w:pPr>
-            <w:proofErr w:type="spellStart"/>
             <w:r>
               <w:rPr>
                 <w:i/>
                 <w:highlight w:val="yellow"/>
               </w:rPr>
-              <w:t>Dév</w:t>
-            </w:r>
-            <w:proofErr w:type="spellEnd"/>
-            <w:r>
-              <w:rPr>
-                <w:i/>
-                <w:highlight w:val="yellow"/>
-              </w:rPr>
-              <w:t xml:space="preserve"> </w:t>
+              <w:t xml:space="preserve">Dév </w:t>
             </w:r>
             <w:r>
               <w:rPr>
@@ -11387,21 +11206,12 @@
                 <w:highlight w:val="yellow"/>
               </w:rPr>
             </w:pPr>
-            <w:proofErr w:type="spellStart"/>
             <w:r>
               <w:rPr>
                 <w:i/>
                 <w:highlight w:val="yellow"/>
               </w:rPr>
-              <w:t>Dév</w:t>
-            </w:r>
-            <w:proofErr w:type="spellEnd"/>
-            <w:r>
-              <w:rPr>
-                <w:i/>
-                <w:highlight w:val="yellow"/>
-              </w:rPr>
-              <w:t xml:space="preserve"> </w:t>
+              <w:t xml:space="preserve">Dév </w:t>
             </w:r>
             <w:r>
               <w:rPr>
@@ -11444,21 +11254,12 @@
                 <w:highlight w:val="yellow"/>
               </w:rPr>
             </w:pPr>
-            <w:proofErr w:type="spellStart"/>
             <w:r>
               <w:rPr>
                 <w:i/>
                 <w:highlight w:val="yellow"/>
               </w:rPr>
-              <w:t>CdP</w:t>
-            </w:r>
-            <w:proofErr w:type="spellEnd"/>
-            <w:r>
-              <w:rPr>
-                <w:i/>
-                <w:highlight w:val="yellow"/>
-              </w:rPr>
-              <w:t xml:space="preserve"> </w:t>
+              <w:t xml:space="preserve">CdP </w:t>
             </w:r>
             <w:r>
               <w:rPr>
@@ -11488,21 +11289,12 @@
                 <w:highlight w:val="yellow"/>
               </w:rPr>
             </w:pPr>
-            <w:proofErr w:type="spellStart"/>
             <w:r>
               <w:rPr>
                 <w:i/>
                 <w:highlight w:val="yellow"/>
               </w:rPr>
-              <w:t>Dév</w:t>
-            </w:r>
-            <w:proofErr w:type="spellEnd"/>
-            <w:r>
-              <w:rPr>
-                <w:i/>
-                <w:highlight w:val="yellow"/>
-              </w:rPr>
-              <w:t xml:space="preserve"> </w:t>
+              <w:t xml:space="preserve">Dév </w:t>
             </w:r>
             <w:r>
               <w:rPr>
@@ -11538,7 +11330,6 @@
                 <w:i/>
                 <w:highlight w:val="yellow"/>
               </w:rPr>
-              <w:lastRenderedPageBreak/>
               <w:t>2.1 Démarrage simulation</w:t>
             </w:r>
           </w:p>
@@ -11581,21 +11372,12 @@
                 <w:highlight w:val="yellow"/>
               </w:rPr>
             </w:pPr>
-            <w:proofErr w:type="spellStart"/>
             <w:r>
               <w:rPr>
                 <w:i/>
                 <w:highlight w:val="yellow"/>
               </w:rPr>
-              <w:t>CdP</w:t>
-            </w:r>
-            <w:proofErr w:type="spellEnd"/>
-            <w:r>
-              <w:rPr>
-                <w:i/>
-                <w:highlight w:val="yellow"/>
-              </w:rPr>
-              <w:t xml:space="preserve"> </w:t>
+              <w:t xml:space="preserve">CdP </w:t>
             </w:r>
             <w:r>
               <w:rPr>
@@ -11625,21 +11407,12 @@
                 <w:highlight w:val="yellow"/>
               </w:rPr>
             </w:pPr>
-            <w:proofErr w:type="spellStart"/>
             <w:r>
               <w:rPr>
                 <w:i/>
                 <w:highlight w:val="yellow"/>
               </w:rPr>
-              <w:t>Dév</w:t>
-            </w:r>
-            <w:proofErr w:type="spellEnd"/>
-            <w:r>
-              <w:rPr>
-                <w:i/>
-                <w:highlight w:val="yellow"/>
-              </w:rPr>
-              <w:t xml:space="preserve"> </w:t>
+              <w:t xml:space="preserve">Dév </w:t>
             </w:r>
             <w:r>
               <w:rPr>
@@ -11717,21 +11490,12 @@
                 <w:highlight w:val="yellow"/>
               </w:rPr>
             </w:pPr>
-            <w:proofErr w:type="spellStart"/>
             <w:r>
               <w:rPr>
                 <w:i/>
                 <w:highlight w:val="yellow"/>
               </w:rPr>
-              <w:t>CdP</w:t>
-            </w:r>
-            <w:proofErr w:type="spellEnd"/>
-            <w:r>
-              <w:rPr>
-                <w:i/>
-                <w:highlight w:val="yellow"/>
-              </w:rPr>
-              <w:t xml:space="preserve"> </w:t>
+              <w:t xml:space="preserve">CdP </w:t>
             </w:r>
             <w:r>
               <w:rPr>
@@ -11760,21 +11524,12 @@
                 <w:i/>
               </w:rPr>
             </w:pPr>
-            <w:proofErr w:type="spellStart"/>
             <w:r>
               <w:rPr>
                 <w:i/>
                 <w:highlight w:val="yellow"/>
               </w:rPr>
-              <w:t>Dév</w:t>
-            </w:r>
-            <w:proofErr w:type="spellEnd"/>
-            <w:r>
-              <w:rPr>
-                <w:i/>
-                <w:highlight w:val="yellow"/>
-              </w:rPr>
-              <w:t xml:space="preserve"> </w:t>
+              <w:t xml:space="preserve">Dév </w:t>
             </w:r>
             <w:r>
               <w:rPr>
@@ -12249,6 +12004,7 @@
           <w:rFonts w:cs="Arial"/>
           <w:i/>
         </w:rPr>
+        <w:lastRenderedPageBreak/>
         <w:t>Points positifs / négatifs</w:t>
       </w:r>
     </w:p>
@@ -12350,7 +12106,6 @@
         <w:rPr>
           <w:iCs/>
         </w:rPr>
-        <w:lastRenderedPageBreak/>
         <w:t>Résumé du rapport du TPI / version succincte de la documentation</w:t>
       </w:r>
       <w:bookmarkEnd w:id="43"/>
@@ -12520,15 +12275,7 @@
               </w:rPr>
             </w:pPr>
             <w:r>
-              <w:t xml:space="preserve">Faire le point avec M. </w:t>
-            </w:r>
-            <w:proofErr w:type="spellStart"/>
-            <w:r>
-              <w:t>Chavey</w:t>
-            </w:r>
-            <w:proofErr w:type="spellEnd"/>
-            <w:r>
-              <w:t xml:space="preserve"> pour la partie analyse, je lui ai montré mes maquettes ainsi que mon MLD et mon MCD. On a fait quelques modifications pour la base de données.</w:t>
+              <w:t>Faire le point avec M. Chavey pour la partie analyse, je lui ai montré mes maquettes ainsi que mon MLD et mon MCD. On a fait quelques modifications pour la base de données.</w:t>
             </w:r>
           </w:p>
         </w:tc>
@@ -12590,21 +12337,7 @@
               <w:rPr>
                 <w:lang w:eastAsia="fr-CH"/>
               </w:rPr>
-              <w:t xml:space="preserve">Visite de l’expert n°2, M. Laurent </w:t>
-            </w:r>
-            <w:proofErr w:type="spellStart"/>
-            <w:r>
-              <w:rPr>
-                <w:lang w:eastAsia="fr-CH"/>
-              </w:rPr>
-              <w:t>Tuchat</w:t>
-            </w:r>
-            <w:proofErr w:type="spellEnd"/>
-            <w:r>
-              <w:rPr>
-                <w:lang w:eastAsia="fr-CH"/>
-              </w:rPr>
-              <w:t xml:space="preserve"> pour parler de l’avancement du projet.</w:t>
+              <w:t>Visite de l’expert n°2, M. Laurent Tuchat pour parler de l’avancement du projet.</w:t>
             </w:r>
           </w:p>
         </w:tc>
@@ -12612,8 +12345,19 @@
     </w:tbl>
     <w:p>
       <w:bookmarkStart w:id="49" w:name="_Toc25553331"/>
+    </w:p>
+    <w:p>
+      <w:r>
+        <w:t xml:space="preserve">Pour l’application mobile j’ai dû utiliser SQLite pour gérer une base de données directement sur le mobile. Quand je développais sur le PC je devais envoyer mon code afin qu’il rebuild toute l’application ce qui prenait du temps. Le navigateur ne comprend pas cette technologie du coup je devais utiliser à chaque fois mon </w:t>
+      </w:r>
+      <w:r>
+        <w:t>téléphone</w:t>
+      </w:r>
       <w:bookmarkStart w:id="50" w:name="_GoBack"/>
       <w:bookmarkEnd w:id="50"/>
+      <w:r>
+        <w:t xml:space="preserve"> pour tester ce que je venais de coder. </w:t>
+      </w:r>
     </w:p>
     <w:p>
       <w:pPr>
@@ -12644,7 +12388,6 @@
       </w:r>
     </w:p>
     <w:p>
-      <w:proofErr w:type="spellStart"/>
       <w:r>
         <w:rPr>
           <w:highlight w:val="yellow"/>
@@ -12655,34 +12398,13 @@
         <w:rPr>
           <w:highlight w:val="yellow"/>
         </w:rPr>
-        <w:t>ance</w:t>
-      </w:r>
-      <w:proofErr w:type="spellEnd"/>
-      <w:r>
-        <w:rPr>
-          <w:highlight w:val="yellow"/>
-        </w:rPr>
-        <w:t xml:space="preserve"> 4</w:t>
-      </w:r>
-      <w:r>
-        <w:rPr>
-          <w:highlight w:val="yellow"/>
-        </w:rPr>
-        <w:t xml:space="preserve"> (</w:t>
-      </w:r>
-      <w:proofErr w:type="spellStart"/>
-      <w:r>
-        <w:rPr>
-          <w:highlight w:val="yellow"/>
-        </w:rPr>
-        <w:t>Readme</w:t>
-      </w:r>
-      <w:proofErr w:type="spellEnd"/>
-      <w:r>
-        <w:rPr>
-          <w:highlight w:val="yellow"/>
-        </w:rPr>
-        <w:t xml:space="preserve"> dans Git</w:t>
+        <w:t>ance 4</w:t>
+      </w:r>
+      <w:r>
+        <w:rPr>
+          <w:highlight w:val="yellow"/>
+        </w:rPr>
+        <w:t xml:space="preserve"> (Readme dans Git</w:t>
       </w:r>
       <w:r>
         <w:t>)</w:t>
@@ -12734,6 +12456,7 @@
         <w:rPr>
           <w:iCs/>
         </w:rPr>
+        <w:lastRenderedPageBreak/>
         <w:t>A</w:t>
       </w:r>
       <w:r>
@@ -12894,7 +12617,7 @@
 </file>
 
 <file path=word/endnotes.xml><?xml version="1.0" encoding="utf-8"?>
-<w:endnotes xmlns:wpc="http://schemas.microsoft.com/office/word/2010/wordprocessingCanvas" xmlns:cx="http://schemas.microsoft.com/office/drawing/2014/chartex" xmlns:cx1="http://schemas.microsoft.com/office/drawing/2015/9/8/chartex" xmlns:cx2="http://schemas.microsoft.com/office/drawing/2015/10/21/chartex" xmlns:cx3="http://schemas.microsoft.com/office/drawing/2016/5/9/chartex" xmlns:cx4="http://schemas.microsoft.com/office/drawing/2016/5/10/chartex" xmlns:cx5="http://schemas.microsoft.com/office/drawing/2016/5/11/chartex" xmlns:cx6="http://schemas.microsoft.com/office/drawing/2016/5/12/chartex" xmlns:cx7="http://schemas.microsoft.com/office/drawing/2016/5/13/chartex" xmlns:cx8="http://schemas.microsoft.com/office/drawing/2016/5/14/chartex" xmlns:mc="http://schemas.openxmlformats.org/markup-compatibility/2006" xmlns:aink="http://schemas.microsoft.com/office/drawing/2016/ink" xmlns:am3d="http://schemas.microsoft.com/office/drawing/2017/model3d" xmlns:o="urn:schemas-microsoft-com:office:office" xmlns:r="http://schemas.openxmlformats.org/officeDocument/2006/relationships" xmlns:m="http://schemas.openxmlformats.org/officeDocument/2006/math" xmlns:v="urn:schemas-microsoft-com:vml" xmlns:wp14="http://schemas.microsoft.com/office/word/2010/wordprocessingDrawing" xmlns:wp="http://schemas.openxmlformats.org/drawingml/2006/wordprocessingDrawing" xmlns:w10="urn:schemas-microsoft-com:office:word" xmlns:w="http://schemas.openxmlformats.org/wordprocessingml/2006/main" xmlns:w14="http://schemas.microsoft.com/office/word/2010/wordml" xmlns:w15="http://schemas.microsoft.com/office/word/2012/wordml" xmlns:w16cid="http://schemas.microsoft.com/office/word/2016/wordml/cid" xmlns:w16se="http://schemas.microsoft.com/office/word/2015/wordml/symex" xmlns:wpg="http://schemas.microsoft.com/office/word/2010/wordprocessingGroup" xmlns:wpi="http://schemas.microsoft.com/office/word/2010/wordprocessingInk" xmlns:wne="http://schemas.microsoft.com/office/word/2006/wordml" xmlns:wps="http://schemas.microsoft.com/office/word/2010/wordprocessingShape" mc:Ignorable="w14 w15 w16se w16cid wp14">
+<w:endnotes xmlns:wpc="http://schemas.microsoft.com/office/word/2010/wordprocessingCanvas" xmlns:cx="http://schemas.microsoft.com/office/drawing/2014/chartex" xmlns:cx1="http://schemas.microsoft.com/office/drawing/2015/9/8/chartex" xmlns:mc="http://schemas.openxmlformats.org/markup-compatibility/2006" xmlns:o="urn:schemas-microsoft-com:office:office" xmlns:r="http://schemas.openxmlformats.org/officeDocument/2006/relationships" xmlns:m="http://schemas.openxmlformats.org/officeDocument/2006/math" xmlns:v="urn:schemas-microsoft-com:vml" xmlns:wp14="http://schemas.microsoft.com/office/word/2010/wordprocessingDrawing" xmlns:wp="http://schemas.openxmlformats.org/drawingml/2006/wordprocessingDrawing" xmlns:w10="urn:schemas-microsoft-com:office:word" xmlns:w="http://schemas.openxmlformats.org/wordprocessingml/2006/main" xmlns:w14="http://schemas.microsoft.com/office/word/2010/wordml" xmlns:w15="http://schemas.microsoft.com/office/word/2012/wordml" xmlns:w16se="http://schemas.microsoft.com/office/word/2015/wordml/symex" xmlns:wpg="http://schemas.microsoft.com/office/word/2010/wordprocessingGroup" xmlns:wpi="http://schemas.microsoft.com/office/word/2010/wordprocessingInk" xmlns:wne="http://schemas.microsoft.com/office/word/2006/wordml" xmlns:wps="http://schemas.microsoft.com/office/word/2010/wordprocessingShape" mc:Ignorable="w14 w15 w16se wp14">
   <w:endnote w:type="separator" w:id="-1">
     <w:p>
       <w:r>
@@ -12913,7 +12636,7 @@
 </file>
 
 <file path=word/footer1.xml><?xml version="1.0" encoding="utf-8"?>
-<w:ftr xmlns:wpc="http://schemas.microsoft.com/office/word/2010/wordprocessingCanvas" xmlns:cx="http://schemas.microsoft.com/office/drawing/2014/chartex" xmlns:cx1="http://schemas.microsoft.com/office/drawing/2015/9/8/chartex" xmlns:cx2="http://schemas.microsoft.com/office/drawing/2015/10/21/chartex" xmlns:cx3="http://schemas.microsoft.com/office/drawing/2016/5/9/chartex" xmlns:cx4="http://schemas.microsoft.com/office/drawing/2016/5/10/chartex" xmlns:cx5="http://schemas.microsoft.com/office/drawing/2016/5/11/chartex" xmlns:cx6="http://schemas.microsoft.com/office/drawing/2016/5/12/chartex" xmlns:cx7="http://schemas.microsoft.com/office/drawing/2016/5/13/chartex" xmlns:cx8="http://schemas.microsoft.com/office/drawing/2016/5/14/chartex" xmlns:mc="http://schemas.openxmlformats.org/markup-compatibility/2006" xmlns:aink="http://schemas.microsoft.com/office/drawing/2016/ink" xmlns:am3d="http://schemas.microsoft.com/office/drawing/2017/model3d" xmlns:o="urn:schemas-microsoft-com:office:office" xmlns:r="http://schemas.openxmlformats.org/officeDocument/2006/relationships" xmlns:m="http://schemas.openxmlformats.org/officeDocument/2006/math" xmlns:v="urn:schemas-microsoft-com:vml" xmlns:wp14="http://schemas.microsoft.com/office/word/2010/wordprocessingDrawing" xmlns:wp="http://schemas.openxmlformats.org/drawingml/2006/wordprocessingDrawing" xmlns:w10="urn:schemas-microsoft-com:office:word" xmlns:w="http://schemas.openxmlformats.org/wordprocessingml/2006/main" xmlns:w14="http://schemas.microsoft.com/office/word/2010/wordml" xmlns:w15="http://schemas.microsoft.com/office/word/2012/wordml" xmlns:w16cid="http://schemas.microsoft.com/office/word/2016/wordml/cid" xmlns:w16se="http://schemas.microsoft.com/office/word/2015/wordml/symex" xmlns:wpg="http://schemas.microsoft.com/office/word/2010/wordprocessingGroup" xmlns:wpi="http://schemas.microsoft.com/office/word/2010/wordprocessingInk" xmlns:wne="http://schemas.microsoft.com/office/word/2006/wordml" xmlns:wps="http://schemas.microsoft.com/office/word/2010/wordprocessingShape" mc:Ignorable="w14 w15 w16se w16cid wp14">
+<w:ftr xmlns:wpc="http://schemas.microsoft.com/office/word/2010/wordprocessingCanvas" xmlns:cx="http://schemas.microsoft.com/office/drawing/2014/chartex" xmlns:cx1="http://schemas.microsoft.com/office/drawing/2015/9/8/chartex" xmlns:mc="http://schemas.openxmlformats.org/markup-compatibility/2006" xmlns:o="urn:schemas-microsoft-com:office:office" xmlns:r="http://schemas.openxmlformats.org/officeDocument/2006/relationships" xmlns:m="http://schemas.openxmlformats.org/officeDocument/2006/math" xmlns:v="urn:schemas-microsoft-com:vml" xmlns:wp14="http://schemas.microsoft.com/office/word/2010/wordprocessingDrawing" xmlns:wp="http://schemas.openxmlformats.org/drawingml/2006/wordprocessingDrawing" xmlns:w10="urn:schemas-microsoft-com:office:word" xmlns:w="http://schemas.openxmlformats.org/wordprocessingml/2006/main" xmlns:w14="http://schemas.microsoft.com/office/word/2010/wordml" xmlns:w15="http://schemas.microsoft.com/office/word/2012/wordml" xmlns:w16se="http://schemas.microsoft.com/office/word/2015/wordml/symex" xmlns:wpg="http://schemas.microsoft.com/office/word/2010/wordprocessingGroup" xmlns:wpi="http://schemas.microsoft.com/office/word/2010/wordprocessingInk" xmlns:wne="http://schemas.microsoft.com/office/word/2006/wordml" xmlns:wps="http://schemas.microsoft.com/office/word/2010/wordprocessingShape" mc:Ignorable="w14 w15 w16se wp14">
   <w:p>
     <w:pPr>
       <w:pStyle w:val="Pieddepage"/>
@@ -12970,7 +12693,7 @@
         <w:sz w:val="16"/>
         <w:szCs w:val="16"/>
       </w:rPr>
-      <w:t>21</w:t>
+      <w:t>22</w:t>
     </w:r>
     <w:r>
       <w:rPr>
@@ -12986,23 +12709,7 @@
         <w:szCs w:val="16"/>
       </w:rPr>
       <w:tab/>
-      <w:t xml:space="preserve">Dernière </w:t>
-    </w:r>
-    <w:proofErr w:type="spellStart"/>
-    <w:r>
-      <w:rPr>
-        <w:sz w:val="16"/>
-        <w:szCs w:val="16"/>
-      </w:rPr>
-      <w:t>modif</w:t>
-    </w:r>
-    <w:proofErr w:type="spellEnd"/>
-    <w:r>
-      <w:rPr>
-        <w:sz w:val="16"/>
-        <w:szCs w:val="16"/>
-      </w:rPr>
-      <w:t> : 02.12.2010</w:t>
+      <w:t>Dernière modif : 02.12.2010</w:t>
     </w:r>
     <w:r>
       <w:rPr>
@@ -13017,7 +12724,7 @@
 </file>
 
 <file path=word/footnotes.xml><?xml version="1.0" encoding="utf-8"?>
-<w:footnotes xmlns:wpc="http://schemas.microsoft.com/office/word/2010/wordprocessingCanvas" xmlns:cx="http://schemas.microsoft.com/office/drawing/2014/chartex" xmlns:cx1="http://schemas.microsoft.com/office/drawing/2015/9/8/chartex" xmlns:cx2="http://schemas.microsoft.com/office/drawing/2015/10/21/chartex" xmlns:cx3="http://schemas.microsoft.com/office/drawing/2016/5/9/chartex" xmlns:cx4="http://schemas.microsoft.com/office/drawing/2016/5/10/chartex" xmlns:cx5="http://schemas.microsoft.com/office/drawing/2016/5/11/chartex" xmlns:cx6="http://schemas.microsoft.com/office/drawing/2016/5/12/chartex" xmlns:cx7="http://schemas.microsoft.com/office/drawing/2016/5/13/chartex" xmlns:cx8="http://schemas.microsoft.com/office/drawing/2016/5/14/chartex" xmlns:mc="http://schemas.openxmlformats.org/markup-compatibility/2006" xmlns:aink="http://schemas.microsoft.com/office/drawing/2016/ink" xmlns:am3d="http://schemas.microsoft.com/office/drawing/2017/model3d" xmlns:o="urn:schemas-microsoft-com:office:office" xmlns:r="http://schemas.openxmlformats.org/officeDocument/2006/relationships" xmlns:m="http://schemas.openxmlformats.org/officeDocument/2006/math" xmlns:v="urn:schemas-microsoft-com:vml" xmlns:wp14="http://schemas.microsoft.com/office/word/2010/wordprocessingDrawing" xmlns:wp="http://schemas.openxmlformats.org/drawingml/2006/wordprocessingDrawing" xmlns:w10="urn:schemas-microsoft-com:office:word" xmlns:w="http://schemas.openxmlformats.org/wordprocessingml/2006/main" xmlns:w14="http://schemas.microsoft.com/office/word/2010/wordml" xmlns:w15="http://schemas.microsoft.com/office/word/2012/wordml" xmlns:w16cid="http://schemas.microsoft.com/office/word/2016/wordml/cid" xmlns:w16se="http://schemas.microsoft.com/office/word/2015/wordml/symex" xmlns:wpg="http://schemas.microsoft.com/office/word/2010/wordprocessingGroup" xmlns:wpi="http://schemas.microsoft.com/office/word/2010/wordprocessingInk" xmlns:wne="http://schemas.microsoft.com/office/word/2006/wordml" xmlns:wps="http://schemas.microsoft.com/office/word/2010/wordprocessingShape" mc:Ignorable="w14 w15 w16se w16cid wp14">
+<w:footnotes xmlns:wpc="http://schemas.microsoft.com/office/word/2010/wordprocessingCanvas" xmlns:cx="http://schemas.microsoft.com/office/drawing/2014/chartex" xmlns:cx1="http://schemas.microsoft.com/office/drawing/2015/9/8/chartex" xmlns:mc="http://schemas.openxmlformats.org/markup-compatibility/2006" xmlns:o="urn:schemas-microsoft-com:office:office" xmlns:r="http://schemas.openxmlformats.org/officeDocument/2006/relationships" xmlns:m="http://schemas.openxmlformats.org/officeDocument/2006/math" xmlns:v="urn:schemas-microsoft-com:vml" xmlns:wp14="http://schemas.microsoft.com/office/word/2010/wordprocessingDrawing" xmlns:wp="http://schemas.openxmlformats.org/drawingml/2006/wordprocessingDrawing" xmlns:w10="urn:schemas-microsoft-com:office:word" xmlns:w="http://schemas.openxmlformats.org/wordprocessingml/2006/main" xmlns:w14="http://schemas.microsoft.com/office/word/2010/wordml" xmlns:w15="http://schemas.microsoft.com/office/word/2012/wordml" xmlns:w16se="http://schemas.microsoft.com/office/word/2015/wordml/symex" xmlns:wpg="http://schemas.microsoft.com/office/word/2010/wordprocessingGroup" xmlns:wpi="http://schemas.microsoft.com/office/word/2010/wordprocessingInk" xmlns:wne="http://schemas.microsoft.com/office/word/2006/wordml" xmlns:wps="http://schemas.microsoft.com/office/word/2010/wordprocessingShape" mc:Ignorable="w14 w15 w16se wp14">
   <w:footnote w:type="separator" w:id="-1">
     <w:p>
       <w:r>
@@ -13036,7 +12743,7 @@
 </file>
 
 <file path=word/header1.xml><?xml version="1.0" encoding="utf-8"?>
-<w:hdr xmlns:wpc="http://schemas.microsoft.com/office/word/2010/wordprocessingCanvas" xmlns:cx="http://schemas.microsoft.com/office/drawing/2014/chartex" xmlns:cx1="http://schemas.microsoft.com/office/drawing/2015/9/8/chartex" xmlns:cx2="http://schemas.microsoft.com/office/drawing/2015/10/21/chartex" xmlns:cx3="http://schemas.microsoft.com/office/drawing/2016/5/9/chartex" xmlns:cx4="http://schemas.microsoft.com/office/drawing/2016/5/10/chartex" xmlns:cx5="http://schemas.microsoft.com/office/drawing/2016/5/11/chartex" xmlns:cx6="http://schemas.microsoft.com/office/drawing/2016/5/12/chartex" xmlns:cx7="http://schemas.microsoft.com/office/drawing/2016/5/13/chartex" xmlns:cx8="http://schemas.microsoft.com/office/drawing/2016/5/14/chartex" xmlns:mc="http://schemas.openxmlformats.org/markup-compatibility/2006" xmlns:aink="http://schemas.microsoft.com/office/drawing/2016/ink" xmlns:am3d="http://schemas.microsoft.com/office/drawing/2017/model3d" xmlns:o="urn:schemas-microsoft-com:office:office" xmlns:r="http://schemas.openxmlformats.org/officeDocument/2006/relationships" xmlns:m="http://schemas.openxmlformats.org/officeDocument/2006/math" xmlns:v="urn:schemas-microsoft-com:vml" xmlns:wp14="http://schemas.microsoft.com/office/word/2010/wordprocessingDrawing" xmlns:wp="http://schemas.openxmlformats.org/drawingml/2006/wordprocessingDrawing" xmlns:w10="urn:schemas-microsoft-com:office:word" xmlns:w="http://schemas.openxmlformats.org/wordprocessingml/2006/main" xmlns:w14="http://schemas.microsoft.com/office/word/2010/wordml" xmlns:w15="http://schemas.microsoft.com/office/word/2012/wordml" xmlns:w16cid="http://schemas.microsoft.com/office/word/2016/wordml/cid" xmlns:w16se="http://schemas.microsoft.com/office/word/2015/wordml/symex" xmlns:wpg="http://schemas.microsoft.com/office/word/2010/wordprocessingGroup" xmlns:wpi="http://schemas.microsoft.com/office/word/2010/wordprocessingInk" xmlns:wne="http://schemas.microsoft.com/office/word/2006/wordml" xmlns:wps="http://schemas.microsoft.com/office/word/2010/wordprocessingShape" mc:Ignorable="w14 w15 w16se w16cid wp14">
+<w:hdr xmlns:wpc="http://schemas.microsoft.com/office/word/2010/wordprocessingCanvas" xmlns:cx="http://schemas.microsoft.com/office/drawing/2014/chartex" xmlns:cx1="http://schemas.microsoft.com/office/drawing/2015/9/8/chartex" xmlns:mc="http://schemas.openxmlformats.org/markup-compatibility/2006" xmlns:o="urn:schemas-microsoft-com:office:office" xmlns:r="http://schemas.openxmlformats.org/officeDocument/2006/relationships" xmlns:m="http://schemas.openxmlformats.org/officeDocument/2006/math" xmlns:v="urn:schemas-microsoft-com:vml" xmlns:wp14="http://schemas.microsoft.com/office/word/2010/wordprocessingDrawing" xmlns:wp="http://schemas.openxmlformats.org/drawingml/2006/wordprocessingDrawing" xmlns:w10="urn:schemas-microsoft-com:office:word" xmlns:w="http://schemas.openxmlformats.org/wordprocessingml/2006/main" xmlns:w14="http://schemas.microsoft.com/office/word/2010/wordml" xmlns:w15="http://schemas.microsoft.com/office/word/2012/wordml" xmlns:w16se="http://schemas.microsoft.com/office/word/2015/wordml/symex" xmlns:wpg="http://schemas.microsoft.com/office/word/2010/wordprocessingGroup" xmlns:wpi="http://schemas.microsoft.com/office/word/2010/wordprocessingInk" xmlns:wne="http://schemas.microsoft.com/office/word/2006/wordml" xmlns:wps="http://schemas.microsoft.com/office/word/2010/wordprocessingShape" mc:Ignorable="w14 w15 w16se wp14">
   <w:p>
     <w:pPr>
       <w:pStyle w:val="En-tte"/>
@@ -13108,7 +12815,7 @@
 </file>
 
 <file path=word/numbering.xml><?xml version="1.0" encoding="utf-8"?>
-<w:numbering xmlns:wpc="http://schemas.microsoft.com/office/word/2010/wordprocessingCanvas" xmlns:cx="http://schemas.microsoft.com/office/drawing/2014/chartex" xmlns:cx1="http://schemas.microsoft.com/office/drawing/2015/9/8/chartex" xmlns:cx2="http://schemas.microsoft.com/office/drawing/2015/10/21/chartex" xmlns:cx3="http://schemas.microsoft.com/office/drawing/2016/5/9/chartex" xmlns:cx4="http://schemas.microsoft.com/office/drawing/2016/5/10/chartex" xmlns:cx5="http://schemas.microsoft.com/office/drawing/2016/5/11/chartex" xmlns:cx6="http://schemas.microsoft.com/office/drawing/2016/5/12/chartex" xmlns:cx7="http://schemas.microsoft.com/office/drawing/2016/5/13/chartex" xmlns:cx8="http://schemas.microsoft.com/office/drawing/2016/5/14/chartex" xmlns:mc="http://schemas.openxmlformats.org/markup-compatibility/2006" xmlns:aink="http://schemas.microsoft.com/office/drawing/2016/ink" xmlns:am3d="http://schemas.microsoft.com/office/drawing/2017/model3d" xmlns:o="urn:schemas-microsoft-com:office:office" xmlns:r="http://schemas.openxmlformats.org/officeDocument/2006/relationships" xmlns:m="http://schemas.openxmlformats.org/officeDocument/2006/math" xmlns:v="urn:schemas-microsoft-com:vml" xmlns:wp14="http://schemas.microsoft.com/office/word/2010/wordprocessingDrawing" xmlns:wp="http://schemas.openxmlformats.org/drawingml/2006/wordprocessingDrawing" xmlns:w10="urn:schemas-microsoft-com:office:word" xmlns:w="http://schemas.openxmlformats.org/wordprocessingml/2006/main" xmlns:w14="http://schemas.microsoft.com/office/word/2010/wordml" xmlns:w15="http://schemas.microsoft.com/office/word/2012/wordml" xmlns:w16cid="http://schemas.microsoft.com/office/word/2016/wordml/cid" xmlns:w16se="http://schemas.microsoft.com/office/word/2015/wordml/symex" xmlns:wpg="http://schemas.microsoft.com/office/word/2010/wordprocessingGroup" xmlns:wpi="http://schemas.microsoft.com/office/word/2010/wordprocessingInk" xmlns:wne="http://schemas.microsoft.com/office/word/2006/wordml" xmlns:wps="http://schemas.microsoft.com/office/word/2010/wordprocessingShape" mc:Ignorable="w14 w15 w16se w16cid wp14">
+<w:numbering xmlns:wpc="http://schemas.microsoft.com/office/word/2010/wordprocessingCanvas" xmlns:cx="http://schemas.microsoft.com/office/drawing/2014/chartex" xmlns:cx1="http://schemas.microsoft.com/office/drawing/2015/9/8/chartex" xmlns:mc="http://schemas.openxmlformats.org/markup-compatibility/2006" xmlns:o="urn:schemas-microsoft-com:office:office" xmlns:r="http://schemas.openxmlformats.org/officeDocument/2006/relationships" xmlns:m="http://schemas.openxmlformats.org/officeDocument/2006/math" xmlns:v="urn:schemas-microsoft-com:vml" xmlns:wp14="http://schemas.microsoft.com/office/word/2010/wordprocessingDrawing" xmlns:wp="http://schemas.openxmlformats.org/drawingml/2006/wordprocessingDrawing" xmlns:w10="urn:schemas-microsoft-com:office:word" xmlns:w="http://schemas.openxmlformats.org/wordprocessingml/2006/main" xmlns:w14="http://schemas.microsoft.com/office/word/2010/wordml" xmlns:w15="http://schemas.microsoft.com/office/word/2012/wordml" xmlns:w16se="http://schemas.microsoft.com/office/word/2015/wordml/symex" xmlns:wpg="http://schemas.microsoft.com/office/word/2010/wordprocessingGroup" xmlns:wpi="http://schemas.microsoft.com/office/word/2010/wordprocessingInk" xmlns:wne="http://schemas.microsoft.com/office/word/2006/wordml" xmlns:wps="http://schemas.microsoft.com/office/word/2010/wordprocessingShape" mc:Ignorable="w14 w15 w16se wp14">
   <w:abstractNum w:abstractNumId="0" w15:restartNumberingAfterBreak="0">
     <w:nsid w:val="05B927CC"/>
     <w:multiLevelType w:val="hybridMultilevel"/>
@@ -15508,7 +15215,7 @@
 </file>
 
 <file path=word/styles.xml><?xml version="1.0" encoding="utf-8"?>
-<w:styles xmlns:mc="http://schemas.openxmlformats.org/markup-compatibility/2006" xmlns:r="http://schemas.openxmlformats.org/officeDocument/2006/relationships" xmlns:w="http://schemas.openxmlformats.org/wordprocessingml/2006/main" xmlns:w14="http://schemas.microsoft.com/office/word/2010/wordml" xmlns:w15="http://schemas.microsoft.com/office/word/2012/wordml" xmlns:w16cid="http://schemas.microsoft.com/office/word/2016/wordml/cid" xmlns:w16se="http://schemas.microsoft.com/office/word/2015/wordml/symex" mc:Ignorable="w14 w15 w16se w16cid">
+<w:styles xmlns:mc="http://schemas.openxmlformats.org/markup-compatibility/2006" xmlns:r="http://schemas.openxmlformats.org/officeDocument/2006/relationships" xmlns:w="http://schemas.openxmlformats.org/wordprocessingml/2006/main" xmlns:w14="http://schemas.microsoft.com/office/word/2010/wordml" xmlns:w15="http://schemas.microsoft.com/office/word/2012/wordml" xmlns:w16se="http://schemas.microsoft.com/office/word/2015/wordml/symex" mc:Ignorable="w14 w15 w16se">
   <w:docDefaults>
     <w:rPrDefault>
       <w:rPr>
@@ -15518,7 +15225,7 @@
     </w:rPrDefault>
     <w:pPrDefault/>
   </w:docDefaults>
-  <w:latentStyles w:defLockedState="0" w:defUIPriority="0" w:defSemiHidden="0" w:defUnhideWhenUsed="0" w:defQFormat="0" w:count="375">
+  <w:latentStyles w:defLockedState="0" w:defUIPriority="0" w:defSemiHidden="0" w:defUnhideWhenUsed="0" w:defQFormat="0" w:count="371">
     <w:lsdException w:name="Normal" w:qFormat="1"/>
     <w:lsdException w:name="heading 1" w:qFormat="1"/>
     <w:lsdException w:name="heading 2" w:qFormat="1"/>
@@ -15539,6 +15246,7 @@
     <w:lsdException w:name="Strong" w:qFormat="1"/>
     <w:lsdException w:name="Emphasis" w:qFormat="1"/>
     <w:lsdException w:name="HTML Preformatted" w:semiHidden="1" w:unhideWhenUsed="1"/>
+    <w:lsdException w:name="Normal Table" w:semiHidden="1" w:unhideWhenUsed="1"/>
     <w:lsdException w:name="No List" w:semiHidden="1" w:unhideWhenUsed="1"/>
     <w:lsdException w:name="Outline List 1" w:semiHidden="1" w:unhideWhenUsed="1"/>
     <w:lsdException w:name="Outline List 2" w:semiHidden="1" w:unhideWhenUsed="1"/>
@@ -15581,8 +15289,10 @@
     <w:lsdException w:name="Table Elegant" w:semiHidden="1" w:unhideWhenUsed="1"/>
     <w:lsdException w:name="Table Professional" w:semiHidden="1" w:unhideWhenUsed="1"/>
     <w:lsdException w:name="Table Subtle 1" w:semiHidden="1" w:unhideWhenUsed="1"/>
+    <w:lsdException w:name="Table Subtle 2" w:semiHidden="1" w:unhideWhenUsed="1"/>
     <w:lsdException w:name="Table Web 1" w:semiHidden="1" w:unhideWhenUsed="1"/>
     <w:lsdException w:name="Table Web 2" w:semiHidden="1" w:unhideWhenUsed="1"/>
+    <w:lsdException w:name="Table Web 3" w:semiHidden="1" w:unhideWhenUsed="1"/>
     <w:lsdException w:name="Table Theme" w:semiHidden="1" w:unhideWhenUsed="1"/>
     <w:lsdException w:name="Placeholder Text" w:semiHidden="1" w:uiPriority="99"/>
     <w:lsdException w:name="No Spacing" w:uiPriority="1" w:qFormat="1"/>
@@ -15799,10 +15509,6 @@
     <w:lsdException w:name="List Table 5 Dark Accent 6" w:uiPriority="50"/>
     <w:lsdException w:name="List Table 6 Colorful Accent 6" w:uiPriority="51"/>
     <w:lsdException w:name="List Table 7 Colorful Accent 6" w:uiPriority="52"/>
-    <w:lsdException w:name="Mention" w:semiHidden="1" w:uiPriority="99" w:unhideWhenUsed="1"/>
-    <w:lsdException w:name="Smart Hyperlink" w:semiHidden="1" w:uiPriority="99" w:unhideWhenUsed="1"/>
-    <w:lsdException w:name="Hashtag" w:semiHidden="1" w:uiPriority="99" w:unhideWhenUsed="1"/>
-    <w:lsdException w:name="Unresolved Mention" w:semiHidden="1" w:uiPriority="99" w:unhideWhenUsed="1"/>
   </w:latentStyles>
   <w:style w:type="paragraph" w:default="1" w:styleId="Normal">
     <w:name w:val="Normal"/>
@@ -16746,7 +16452,7 @@
 </file>
 
 <file path=customXml/itemProps1.xml><?xml version="1.0" encoding="utf-8"?>
-<ds:datastoreItem xmlns:ds="http://schemas.openxmlformats.org/officeDocument/2006/customXml" ds:itemID="{D88CC5D7-8523-6C4B-A289-ABC10E83BFC5}">
+<ds:datastoreItem xmlns:ds="http://schemas.openxmlformats.org/officeDocument/2006/customXml" ds:itemID="{21190155-1A5E-4DF1-BA37-D3416FEFCDAB}">
   <ds:schemaRefs>
     <ds:schemaRef ds:uri="http://schemas.openxmlformats.org/officeDocument/2006/bibliography"/>
   </ds:schemaRefs>

</xml_diff>

<commit_message>
Documentation à rendre aux experts
</commit_message>
<xml_diff>
--- a/Documentation/Documentation/V3.docx
+++ b/Documentation/Documentation/V3.docx
@@ -1,6 +1,6 @@
 
 <file path=word/document.xml><?xml version="1.0" encoding="utf-8"?>
-<w:document xmlns:wpc="http://schemas.microsoft.com/office/word/2010/wordprocessingCanvas" xmlns:cx="http://schemas.microsoft.com/office/drawing/2014/chartex" xmlns:cx1="http://schemas.microsoft.com/office/drawing/2015/9/8/chartex" xmlns:cx2="http://schemas.microsoft.com/office/drawing/2015/10/21/chartex" xmlns:cx3="http://schemas.microsoft.com/office/drawing/2016/5/9/chartex" xmlns:cx4="http://schemas.microsoft.com/office/drawing/2016/5/10/chartex" xmlns:cx5="http://schemas.microsoft.com/office/drawing/2016/5/11/chartex" xmlns:cx6="http://schemas.microsoft.com/office/drawing/2016/5/12/chartex" xmlns:cx7="http://schemas.microsoft.com/office/drawing/2016/5/13/chartex" xmlns:cx8="http://schemas.microsoft.com/office/drawing/2016/5/14/chartex" xmlns:mc="http://schemas.openxmlformats.org/markup-compatibility/2006" xmlns:aink="http://schemas.microsoft.com/office/drawing/2016/ink" xmlns:am3d="http://schemas.microsoft.com/office/drawing/2017/model3d" xmlns:o="urn:schemas-microsoft-com:office:office" xmlns:r="http://schemas.openxmlformats.org/officeDocument/2006/relationships" xmlns:m="http://schemas.openxmlformats.org/officeDocument/2006/math" xmlns:v="urn:schemas-microsoft-com:vml" xmlns:wp14="http://schemas.microsoft.com/office/word/2010/wordprocessingDrawing" xmlns:wp="http://schemas.openxmlformats.org/drawingml/2006/wordprocessingDrawing" xmlns:w10="urn:schemas-microsoft-com:office:word" xmlns:w="http://schemas.openxmlformats.org/wordprocessingml/2006/main" xmlns:w14="http://schemas.microsoft.com/office/word/2010/wordml" xmlns:w15="http://schemas.microsoft.com/office/word/2012/wordml" xmlns:w16cid="http://schemas.microsoft.com/office/word/2016/wordml/cid" xmlns:w16se="http://schemas.microsoft.com/office/word/2015/wordml/symex" xmlns:wpg="http://schemas.microsoft.com/office/word/2010/wordprocessingGroup" xmlns:wpi="http://schemas.microsoft.com/office/word/2010/wordprocessingInk" xmlns:wne="http://schemas.microsoft.com/office/word/2006/wordml" xmlns:wps="http://schemas.microsoft.com/office/word/2010/wordprocessingShape" mc:Ignorable="w14 w15 w16se w16cid wp14">
+<w:document xmlns:wpc="http://schemas.microsoft.com/office/word/2010/wordprocessingCanvas" xmlns:cx="http://schemas.microsoft.com/office/drawing/2014/chartex" xmlns:cx1="http://schemas.microsoft.com/office/drawing/2015/9/8/chartex" xmlns:mc="http://schemas.openxmlformats.org/markup-compatibility/2006" xmlns:o="urn:schemas-microsoft-com:office:office" xmlns:r="http://schemas.openxmlformats.org/officeDocument/2006/relationships" xmlns:m="http://schemas.openxmlformats.org/officeDocument/2006/math" xmlns:v="urn:schemas-microsoft-com:vml" xmlns:wp14="http://schemas.microsoft.com/office/word/2010/wordprocessingDrawing" xmlns:wp="http://schemas.openxmlformats.org/drawingml/2006/wordprocessingDrawing" xmlns:w10="urn:schemas-microsoft-com:office:word" xmlns:w="http://schemas.openxmlformats.org/wordprocessingml/2006/main" xmlns:w14="http://schemas.microsoft.com/office/word/2010/wordml" xmlns:w15="http://schemas.microsoft.com/office/word/2012/wordml" xmlns:w16se="http://schemas.microsoft.com/office/word/2015/wordml/symex" xmlns:wpg="http://schemas.microsoft.com/office/word/2010/wordprocessingGroup" xmlns:wpi="http://schemas.microsoft.com/office/word/2010/wordprocessingInk" xmlns:wne="http://schemas.microsoft.com/office/word/2006/wordml" xmlns:wps="http://schemas.microsoft.com/office/word/2010/wordprocessingShape" mc:Ignorable="w14 w15 w16se wp14">
   <w:body>
     <w:p>
       <w:pPr>
@@ -1894,7 +1894,7 @@
             <w:noProof/>
             <w:webHidden/>
           </w:rPr>
-          <w:t>20</w:t>
+          <w:t>25</w:t>
         </w:r>
         <w:r>
           <w:rPr>
@@ -1985,7 +1985,7 @@
             <w:noProof/>
             <w:webHidden/>
           </w:rPr>
-          <w:t>20</w:t>
+          <w:t>25</w:t>
         </w:r>
         <w:r>
           <w:rPr>
@@ -2076,7 +2076,7 @@
             <w:noProof/>
             <w:webHidden/>
           </w:rPr>
-          <w:t>21</w:t>
+          <w:t>26</w:t>
         </w:r>
         <w:r>
           <w:rPr>
@@ -2167,7 +2167,7 @@
             <w:noProof/>
             <w:webHidden/>
           </w:rPr>
-          <w:t>21</w:t>
+          <w:t>26</w:t>
         </w:r>
         <w:r>
           <w:rPr>
@@ -2241,7 +2241,7 @@
           <w:rPr>
             <w:webHidden/>
           </w:rPr>
-          <w:t>21</w:t>
+          <w:t>26</w:t>
         </w:r>
         <w:r>
           <w:rPr>
@@ -2314,7 +2314,7 @@
           <w:rPr>
             <w:webHidden/>
           </w:rPr>
-          <w:t>22</w:t>
+          <w:t>26</w:t>
         </w:r>
         <w:r>
           <w:rPr>
@@ -2404,7 +2404,7 @@
             <w:noProof/>
             <w:webHidden/>
           </w:rPr>
-          <w:t>22</w:t>
+          <w:t>27</w:t>
         </w:r>
         <w:r>
           <w:rPr>
@@ -2495,7 +2495,7 @@
             <w:noProof/>
             <w:webHidden/>
           </w:rPr>
-          <w:t>22</w:t>
+          <w:t>27</w:t>
         </w:r>
         <w:r>
           <w:rPr>
@@ -2586,7 +2586,7 @@
             <w:noProof/>
             <w:webHidden/>
           </w:rPr>
-          <w:t>22</w:t>
+          <w:t>27</w:t>
         </w:r>
         <w:r>
           <w:rPr>
@@ -2677,7 +2677,7 @@
             <w:noProof/>
             <w:webHidden/>
           </w:rPr>
-          <w:t>22</w:t>
+          <w:t>27</w:t>
         </w:r>
         <w:r>
           <w:rPr>
@@ -2768,7 +2768,7 @@
             <w:noProof/>
             <w:webHidden/>
           </w:rPr>
-          <w:t>22</w:t>
+          <w:t>27</w:t>
         </w:r>
         <w:r>
           <w:rPr>
@@ -2859,7 +2859,7 @@
             <w:noProof/>
             <w:webHidden/>
           </w:rPr>
-          <w:t>23</w:t>
+          <w:t>27</w:t>
         </w:r>
         <w:r>
           <w:rPr>
@@ -2947,7 +2947,7 @@
             <w:noProof/>
             <w:webHidden/>
           </w:rPr>
-          <w:t>23</w:t>
+          <w:t>27</w:t>
         </w:r>
         <w:r>
           <w:rPr>
@@ -3035,7 +3035,7 @@
             <w:noProof/>
             <w:webHidden/>
           </w:rPr>
-          <w:t>23</w:t>
+          <w:t>27</w:t>
         </w:r>
         <w:r>
           <w:rPr>
@@ -3110,7 +3110,25 @@
           <w:i/>
           <w:sz w:val="20"/>
         </w:rPr>
-        <w:t xml:space="preserve">De plus, en fonction du type de projet,  il est tout à fait possible que certains chapitres ou paragraphes n’aient aucun sens. Dans ce cas il est recommandé de les retirer du document pour éviter de l’alourdir inutilement.  </w:t>
+        <w:t xml:space="preserve">De plus, en fonction du type de </w:t>
+      </w:r>
+      <w:proofErr w:type="gramStart"/>
+      <w:r>
+        <w:rPr>
+          <w:bCs/>
+          <w:i/>
+          <w:sz w:val="20"/>
+        </w:rPr>
+        <w:t>projet,  il</w:t>
+      </w:r>
+      <w:proofErr w:type="gramEnd"/>
+      <w:r>
+        <w:rPr>
+          <w:bCs/>
+          <w:i/>
+          <w:sz w:val="20"/>
+        </w:rPr>
+        <w:t xml:space="preserve"> est tout à fait possible que certains chapitres ou paragraphes n’aient aucun sens. Dans ce cas il est recommandé de les retirer du document pour éviter de l’alourdir inutilement.  </w:t>
       </w:r>
     </w:p>
     <w:p>
@@ -3184,7 +3202,15 @@
         <w:t xml:space="preserve">) qui permettra aussi la gestion des vins de manière assez simple. </w:t>
       </w:r>
       <w:r>
-        <w:t xml:space="preserve">Leur site web est hébergé chez Infomaniak. </w:t>
+        <w:t xml:space="preserve">Leur site web est hébergé chez </w:t>
+      </w:r>
+      <w:proofErr w:type="spellStart"/>
+      <w:r>
+        <w:t>Infomaniak</w:t>
+      </w:r>
+      <w:proofErr w:type="spellEnd"/>
+      <w:r>
+        <w:t xml:space="preserve">. </w:t>
       </w:r>
     </w:p>
     <w:p/>
@@ -3337,7 +3363,29 @@
           <w:szCs w:val="14"/>
           <w:highlight w:val="yellow"/>
         </w:rPr>
-        <w:t>(=pre-TPI)</w:t>
+        <w:t>(=</w:t>
+      </w:r>
+      <w:proofErr w:type="spellStart"/>
+      <w:r>
+        <w:rPr>
+          <w:i/>
+          <w:iCs/>
+          <w:color w:val="FF0000"/>
+          <w:szCs w:val="14"/>
+          <w:highlight w:val="yellow"/>
+        </w:rPr>
+        <w:t>pre</w:t>
+      </w:r>
+      <w:proofErr w:type="spellEnd"/>
+      <w:r>
+        <w:rPr>
+          <w:i/>
+          <w:iCs/>
+          <w:color w:val="FF0000"/>
+          <w:szCs w:val="14"/>
+          <w:highlight w:val="yellow"/>
+        </w:rPr>
+        <w:t>-TPI)</w:t>
       </w:r>
       <w:r>
         <w:rPr>
@@ -3779,7 +3827,27 @@
           <w:szCs w:val="14"/>
           <w:highlight w:val="yellow"/>
         </w:rPr>
-        <w:t>= liste de use cases</w:t>
+        <w:t xml:space="preserve">= liste </w:t>
+      </w:r>
+      <w:proofErr w:type="gramStart"/>
+      <w:r>
+        <w:rPr>
+          <w:i/>
+          <w:iCs/>
+          <w:szCs w:val="14"/>
+          <w:highlight w:val="yellow"/>
+        </w:rPr>
+        <w:t>de use</w:t>
+      </w:r>
+      <w:proofErr w:type="gramEnd"/>
+      <w:r>
+        <w:rPr>
+          <w:i/>
+          <w:iCs/>
+          <w:szCs w:val="14"/>
+          <w:highlight w:val="yellow"/>
+        </w:rPr>
+        <w:t xml:space="preserve"> cases</w:t>
       </w:r>
     </w:p>
     <w:p>
@@ -4045,8 +4113,19 @@
           <w:szCs w:val="14"/>
           <w:highlight w:val="yellow"/>
         </w:rPr>
-        <w:t>Les détails seront dans Trello</w:t>
-      </w:r>
+        <w:t xml:space="preserve">Les détails seront dans </w:t>
+      </w:r>
+      <w:proofErr w:type="spellStart"/>
+      <w:r>
+        <w:rPr>
+          <w:i/>
+          <w:iCs/>
+          <w:szCs w:val="14"/>
+          <w:highlight w:val="yellow"/>
+        </w:rPr>
+        <w:t>Trello</w:t>
+      </w:r>
+      <w:proofErr w:type="spellEnd"/>
     </w:p>
     <w:p>
       <w:r>
@@ -4155,8 +4234,21 @@
           <w:szCs w:val="14"/>
           <w:lang w:eastAsia="fr-FR"/>
         </w:rPr>
-        <w:t xml:space="preserve"> complet avec toutes ses annexes:</w:t>
-      </w:r>
+        <w:t xml:space="preserve"> complet avec toutes ses </w:t>
+      </w:r>
+      <w:proofErr w:type="gramStart"/>
+      <w:r>
+        <w:rPr>
+          <w:rFonts w:ascii="Arial" w:hAnsi="Arial"/>
+          <w:i/>
+          <w:iCs/>
+          <w:sz w:val="24"/>
+          <w:szCs w:val="14"/>
+          <w:lang w:eastAsia="fr-FR"/>
+        </w:rPr>
+        <w:t>annexes:</w:t>
+      </w:r>
+      <w:proofErr w:type="gramEnd"/>
     </w:p>
     <w:p>
       <w:pPr>
@@ -4221,6 +4313,7 @@
           <w:lang w:eastAsia="fr-FR"/>
         </w:rPr>
       </w:pPr>
+      <w:proofErr w:type="gramStart"/>
       <w:r>
         <w:rPr>
           <w:rFonts w:ascii="Arial" w:hAnsi="Arial"/>
@@ -4241,7 +4334,43 @@
           <w:szCs w:val="14"/>
           <w:lang w:eastAsia="fr-FR"/>
         </w:rPr>
-        <w:t>ultimédia: carte de site, maquettes papier, story board préliminaire, …</w:t>
+        <w:t>ultimédia:</w:t>
+      </w:r>
+      <w:proofErr w:type="gramEnd"/>
+      <w:r>
+        <w:rPr>
+          <w:rFonts w:ascii="Arial" w:hAnsi="Arial"/>
+          <w:i/>
+          <w:iCs/>
+          <w:sz w:val="24"/>
+          <w:szCs w:val="14"/>
+          <w:lang w:eastAsia="fr-FR"/>
+        </w:rPr>
+        <w:t xml:space="preserve"> carte de site, maquettes papier, story </w:t>
+      </w:r>
+      <w:proofErr w:type="spellStart"/>
+      <w:r>
+        <w:rPr>
+          <w:rFonts w:ascii="Arial" w:hAnsi="Arial"/>
+          <w:i/>
+          <w:iCs/>
+          <w:sz w:val="24"/>
+          <w:szCs w:val="14"/>
+          <w:lang w:eastAsia="fr-FR"/>
+        </w:rPr>
+        <w:t>board</w:t>
+      </w:r>
+      <w:proofErr w:type="spellEnd"/>
+      <w:r>
+        <w:rPr>
+          <w:rFonts w:ascii="Arial" w:hAnsi="Arial"/>
+          <w:i/>
+          <w:iCs/>
+          <w:sz w:val="24"/>
+          <w:szCs w:val="14"/>
+          <w:lang w:eastAsia="fr-FR"/>
+        </w:rPr>
+        <w:t xml:space="preserve"> préliminaire, …</w:t>
       </w:r>
     </w:p>
     <w:p>
@@ -4280,7 +4409,31 @@
           <w:szCs w:val="14"/>
           <w:lang w:eastAsia="fr-FR"/>
         </w:rPr>
-        <w:t>ases de données: interfaces graphiques, modèle conceptuel</w:t>
+        <w:t xml:space="preserve">ases de </w:t>
+      </w:r>
+      <w:proofErr w:type="gramStart"/>
+      <w:r>
+        <w:rPr>
+          <w:rFonts w:ascii="Arial" w:hAnsi="Arial"/>
+          <w:i/>
+          <w:iCs/>
+          <w:sz w:val="24"/>
+          <w:szCs w:val="14"/>
+          <w:lang w:eastAsia="fr-FR"/>
+        </w:rPr>
+        <w:t>données:</w:t>
+      </w:r>
+      <w:proofErr w:type="gramEnd"/>
+      <w:r>
+        <w:rPr>
+          <w:rFonts w:ascii="Arial" w:hAnsi="Arial"/>
+          <w:i/>
+          <w:iCs/>
+          <w:sz w:val="24"/>
+          <w:szCs w:val="14"/>
+          <w:lang w:eastAsia="fr-FR"/>
+        </w:rPr>
+        <w:t xml:space="preserve"> interfaces graphiques, modèle conceptuel</w:t>
       </w:r>
       <w:r>
         <w:rPr>
@@ -4310,6 +4463,7 @@
           <w:lang w:eastAsia="fr-FR"/>
         </w:rPr>
       </w:pPr>
+      <w:proofErr w:type="gramStart"/>
       <w:r>
         <w:rPr>
           <w:rFonts w:ascii="Arial" w:hAnsi="Arial"/>
@@ -4330,7 +4484,19 @@
           <w:szCs w:val="14"/>
           <w:lang w:eastAsia="fr-FR"/>
         </w:rPr>
-        <w:t>rogrammation: interfaces graphiques, maquettes, analyse fonctionnelle…</w:t>
+        <w:t>rogrammation:</w:t>
+      </w:r>
+      <w:proofErr w:type="gramEnd"/>
+      <w:r>
+        <w:rPr>
+          <w:rFonts w:ascii="Arial" w:hAnsi="Arial"/>
+          <w:i/>
+          <w:iCs/>
+          <w:sz w:val="24"/>
+          <w:szCs w:val="14"/>
+          <w:lang w:eastAsia="fr-FR"/>
+        </w:rPr>
+        <w:t xml:space="preserve"> interfaces graphiques, maquettes, analyse fonctionnelle…</w:t>
       </w:r>
     </w:p>
     <w:p>
@@ -4664,7 +4830,15 @@
         <w:t>,</w:t>
       </w:r>
       <w:r>
-        <w:t xml:space="preserve"> je prendrai contact avec le webmaster du site du cercle d’Yverdon, afin de pouvoir faire les tests directement sur leur site hébergé chez Infomaniak.</w:t>
+        <w:t xml:space="preserve"> je prendrai contact avec le webmaster du site du cercle d’Yverdon, afin de pouvoir faire les tests directement sur leur site hébergé chez </w:t>
+      </w:r>
+      <w:proofErr w:type="spellStart"/>
+      <w:r>
+        <w:t>Infomaniak</w:t>
+      </w:r>
+      <w:proofErr w:type="spellEnd"/>
+      <w:r>
+        <w:t>.</w:t>
       </w:r>
     </w:p>
     <w:p/>
@@ -4686,7 +4860,27 @@
           <w:color w:val="FF0000"/>
           <w:szCs w:val="14"/>
         </w:rPr>
-        <w:t xml:space="preserve">Décrire la stratégie globale de test: </w:t>
+        <w:t xml:space="preserve">Décrire la stratégie globale de </w:t>
+      </w:r>
+      <w:proofErr w:type="gramStart"/>
+      <w:r>
+        <w:rPr>
+          <w:i/>
+          <w:iCs/>
+          <w:color w:val="FF0000"/>
+          <w:szCs w:val="14"/>
+        </w:rPr>
+        <w:t>test:</w:t>
+      </w:r>
+      <w:proofErr w:type="gramEnd"/>
+      <w:r>
+        <w:rPr>
+          <w:i/>
+          <w:iCs/>
+          <w:color w:val="FF0000"/>
+          <w:szCs w:val="14"/>
+        </w:rPr>
+        <w:t xml:space="preserve"> </w:t>
       </w:r>
     </w:p>
     <w:p>
@@ -4719,6 +4913,7 @@
           <w:szCs w:val="14"/>
         </w:rPr>
       </w:pPr>
+      <w:proofErr w:type="gramStart"/>
       <w:r>
         <w:rPr>
           <w:i/>
@@ -4735,7 +4930,17 @@
           <w:color w:val="FF0000"/>
           <w:szCs w:val="14"/>
         </w:rPr>
-        <w:t>ypes de des tests et ordre dans lequel ils seront effectués.</w:t>
+        <w:t>ypes</w:t>
+      </w:r>
+      <w:proofErr w:type="gramEnd"/>
+      <w:r>
+        <w:rPr>
+          <w:i/>
+          <w:iCs/>
+          <w:color w:val="FF0000"/>
+          <w:szCs w:val="14"/>
+        </w:rPr>
+        <w:t xml:space="preserve"> de des tests et ordre dans lequel ils seront effectués.</w:t>
       </w:r>
     </w:p>
     <w:p>
@@ -4756,6 +4961,7 @@
           <w:szCs w:val="14"/>
         </w:rPr>
       </w:pPr>
+      <w:proofErr w:type="gramStart"/>
       <w:r>
         <w:rPr>
           <w:i/>
@@ -4772,7 +4978,17 @@
           <w:color w:val="FF0000"/>
           <w:szCs w:val="14"/>
         </w:rPr>
-        <w:t>es moyens à mettre en œuvre</w:t>
+        <w:t>es</w:t>
+      </w:r>
+      <w:proofErr w:type="gramEnd"/>
+      <w:r>
+        <w:rPr>
+          <w:i/>
+          <w:iCs/>
+          <w:color w:val="FF0000"/>
+          <w:szCs w:val="14"/>
+        </w:rPr>
+        <w:t xml:space="preserve"> moyens à mettre en œuvre</w:t>
       </w:r>
       <w:r>
         <w:rPr>
@@ -4802,6 +5018,7 @@
           <w:szCs w:val="14"/>
         </w:rPr>
       </w:pPr>
+      <w:proofErr w:type="gramStart"/>
       <w:r>
         <w:rPr>
           <w:i/>
@@ -4819,7 +5036,17 @@
           <w:color w:val="FF0000"/>
           <w:szCs w:val="14"/>
         </w:rPr>
-        <w:t>ouverture des tests (tests exhaustifs ou non, si non, pourquoi ?)</w:t>
+        <w:t>ouverture</w:t>
+      </w:r>
+      <w:proofErr w:type="gramEnd"/>
+      <w:r>
+        <w:rPr>
+          <w:i/>
+          <w:iCs/>
+          <w:color w:val="FF0000"/>
+          <w:szCs w:val="14"/>
+        </w:rPr>
+        <w:t xml:space="preserve"> des tests (tests exhaustifs ou non, si non, pourquoi ?)</w:t>
       </w:r>
       <w:r>
         <w:rPr>
@@ -4849,6 +5076,7 @@
           <w:szCs w:val="14"/>
         </w:rPr>
       </w:pPr>
+      <w:proofErr w:type="gramStart"/>
       <w:r>
         <w:rPr>
           <w:i/>
@@ -4865,7 +5093,17 @@
           <w:color w:val="FF0000"/>
           <w:szCs w:val="14"/>
         </w:rPr>
-        <w:t>onnées de test à prévoir (données réelles ?)</w:t>
+        <w:t>onnées</w:t>
+      </w:r>
+      <w:proofErr w:type="gramEnd"/>
+      <w:r>
+        <w:rPr>
+          <w:i/>
+          <w:iCs/>
+          <w:color w:val="FF0000"/>
+          <w:szCs w:val="14"/>
+        </w:rPr>
+        <w:t xml:space="preserve"> de test à prévoir (données réelles ?)</w:t>
       </w:r>
       <w:r>
         <w:rPr>
@@ -4895,6 +5133,7 @@
           <w:szCs w:val="14"/>
         </w:rPr>
       </w:pPr>
+      <w:proofErr w:type="gramStart"/>
       <w:r>
         <w:rPr>
           <w:i/>
@@ -4902,7 +5141,17 @@
           <w:color w:val="FF0000"/>
           <w:szCs w:val="14"/>
         </w:rPr>
-        <w:t>les testeurs extérieurs éventuels.</w:t>
+        <w:t>les</w:t>
+      </w:r>
+      <w:proofErr w:type="gramEnd"/>
+      <w:r>
+        <w:rPr>
+          <w:i/>
+          <w:iCs/>
+          <w:color w:val="FF0000"/>
+          <w:szCs w:val="14"/>
+        </w:rPr>
+        <w:t xml:space="preserve"> testeurs extérieurs éventuels.</w:t>
       </w:r>
     </w:p>
     <w:p>
@@ -5009,13 +5258,23 @@
           <w:sz w:val="24"/>
         </w:rPr>
       </w:pPr>
+      <w:proofErr w:type="gramStart"/>
       <w:r>
         <w:rPr>
           <w:rFonts w:ascii="Arial" w:hAnsi="Arial" w:cs="Arial"/>
           <w:i/>
           <w:sz w:val="24"/>
         </w:rPr>
-        <w:t>risques techniques (complexité, manque de compétences, …)</w:t>
+        <w:t>risques</w:t>
+      </w:r>
+      <w:proofErr w:type="gramEnd"/>
+      <w:r>
+        <w:rPr>
+          <w:rFonts w:ascii="Arial" w:hAnsi="Arial" w:cs="Arial"/>
+          <w:i/>
+          <w:sz w:val="24"/>
+        </w:rPr>
+        <w:t xml:space="preserve"> techniques (complexité, manque de compétences, …)</w:t>
       </w:r>
       <w:r>
         <w:rPr>
@@ -5228,11 +5487,21 @@
     <w:p/>
     <w:p>
       <w:r>
-        <w:t xml:space="preserve">La documentation du projet est tenu à jour hebdomadairement tandis que le journal de travail lui est tenu à jour </w:t>
-      </w:r>
+        <w:t xml:space="preserve">La documentation du projet est </w:t>
+      </w:r>
+      <w:proofErr w:type="gramStart"/>
+      <w:r>
+        <w:t>tenu</w:t>
+      </w:r>
+      <w:proofErr w:type="gramEnd"/>
+      <w:r>
+        <w:t xml:space="preserve"> à jour hebdomadairement tandis que le journal de travail lui est tenu à jour </w:t>
+      </w:r>
+      <w:proofErr w:type="spellStart"/>
       <w:r>
         <w:t>journalièrement</w:t>
       </w:r>
+      <w:proofErr w:type="spellEnd"/>
       <w:r>
         <w:t>.</w:t>
       </w:r>
@@ -5330,6 +5599,7 @@
           <w:lang w:eastAsia="fr-FR"/>
         </w:rPr>
       </w:pPr>
+      <w:proofErr w:type="gramStart"/>
       <w:r>
         <w:rPr>
           <w:rFonts w:ascii="Arial" w:hAnsi="Arial"/>
@@ -5339,7 +5609,19 @@
           <w:szCs w:val="14"/>
           <w:lang w:eastAsia="fr-FR"/>
         </w:rPr>
-        <w:t xml:space="preserve">planning indiquant les dates de début et de fin du projet ainsi que le découpage connu des diverses phases. </w:t>
+        <w:t>planning</w:t>
+      </w:r>
+      <w:proofErr w:type="gramEnd"/>
+      <w:r>
+        <w:rPr>
+          <w:rFonts w:ascii="Arial" w:hAnsi="Arial"/>
+          <w:i/>
+          <w:iCs/>
+          <w:sz w:val="24"/>
+          <w:szCs w:val="14"/>
+          <w:lang w:eastAsia="fr-FR"/>
+        </w:rPr>
+        <w:t xml:space="preserve"> indiquant les dates de début et de fin du projet ainsi que le découpage connu des diverses phases. </w:t>
       </w:r>
     </w:p>
     <w:p>
@@ -5358,6 +5640,7 @@
           <w:lang w:eastAsia="fr-FR"/>
         </w:rPr>
       </w:pPr>
+      <w:proofErr w:type="gramStart"/>
       <w:r>
         <w:rPr>
           <w:rFonts w:ascii="Arial" w:hAnsi="Arial"/>
@@ -5367,7 +5650,19 @@
           <w:szCs w:val="14"/>
           <w:lang w:eastAsia="fr-FR"/>
         </w:rPr>
-        <w:t>partage des tâches en cas de travail à plusieurs.</w:t>
+        <w:t>partage</w:t>
+      </w:r>
+      <w:proofErr w:type="gramEnd"/>
+      <w:r>
+        <w:rPr>
+          <w:rFonts w:ascii="Arial" w:hAnsi="Arial"/>
+          <w:i/>
+          <w:iCs/>
+          <w:sz w:val="24"/>
+          <w:szCs w:val="14"/>
+          <w:lang w:eastAsia="fr-FR"/>
+        </w:rPr>
+        <w:t xml:space="preserve"> des tâches en cas de travail à plusieurs.</w:t>
       </w:r>
     </w:p>
     <w:p>
@@ -5487,8 +5782,22 @@
           <w:highlight w:val="yellow"/>
           <w:lang w:eastAsia="fr-FR"/>
         </w:rPr>
-        <w:t>=résumé du Trello</w:t>
-      </w:r>
+        <w:t xml:space="preserve">=résumé du </w:t>
+      </w:r>
+      <w:proofErr w:type="spellStart"/>
+      <w:r>
+        <w:rPr>
+          <w:rFonts w:ascii="Arial" w:hAnsi="Arial"/>
+          <w:i/>
+          <w:iCs/>
+          <w:sz w:val="24"/>
+          <w:szCs w:val="14"/>
+          <w:highlight w:val="yellow"/>
+          <w:lang w:eastAsia="fr-FR"/>
+        </w:rPr>
+        <w:t>Trello</w:t>
+      </w:r>
+      <w:proofErr w:type="spellEnd"/>
     </w:p>
     <w:tbl>
       <w:tblPr>
@@ -5833,12 +6142,37 @@
           <w:sz w:val="24"/>
         </w:rPr>
       </w:pPr>
+      <w:proofErr w:type="spellStart"/>
       <w:r>
         <w:rPr>
           <w:rFonts w:ascii="Arial" w:hAnsi="Arial" w:cs="Arial"/>
           <w:sz w:val="24"/>
         </w:rPr>
-        <w:t>Cmder, c’est une version amélioré du cmd qui est de base sur les machines Windows.</w:t>
+        <w:t>Cmder</w:t>
+      </w:r>
+      <w:proofErr w:type="spellEnd"/>
+      <w:r>
+        <w:rPr>
+          <w:rFonts w:ascii="Arial" w:hAnsi="Arial" w:cs="Arial"/>
+          <w:sz w:val="24"/>
+        </w:rPr>
+        <w:t xml:space="preserve">, c’est </w:t>
+      </w:r>
+      <w:proofErr w:type="gramStart"/>
+      <w:r>
+        <w:rPr>
+          <w:rFonts w:ascii="Arial" w:hAnsi="Arial" w:cs="Arial"/>
+          <w:sz w:val="24"/>
+        </w:rPr>
+        <w:t>une version amélioré</w:t>
+      </w:r>
+      <w:proofErr w:type="gramEnd"/>
+      <w:r>
+        <w:rPr>
+          <w:rFonts w:ascii="Arial" w:hAnsi="Arial" w:cs="Arial"/>
+          <w:sz w:val="24"/>
+        </w:rPr>
+        <w:t xml:space="preserve"> du cmd qui est de base sur les machines Windows.</w:t>
       </w:r>
     </w:p>
     <w:p>
@@ -5927,6 +6261,7 @@
         </w:rPr>
         <w:t xml:space="preserve">GitHub desktop, cette application permet de synchroniser mes fichiers modifiés sur mon répertoire GitHub. Git est un système de </w:t>
       </w:r>
+      <w:proofErr w:type="spellStart"/>
       <w:r>
         <w:rPr>
           <w:rFonts w:ascii="Arial" w:hAnsi="Arial" w:cs="Arial"/>
@@ -5934,6 +6269,7 @@
         </w:rPr>
         <w:t>versioning</w:t>
       </w:r>
+      <w:proofErr w:type="spellEnd"/>
       <w:r>
         <w:rPr>
           <w:rFonts w:ascii="Arial" w:hAnsi="Arial" w:cs="Arial"/>
@@ -5959,7 +6295,23 @@
           <w:rFonts w:ascii="Arial" w:hAnsi="Arial" w:cs="Arial"/>
           <w:sz w:val="24"/>
         </w:rPr>
-        <w:t>MySQL Workbench, il me permet de gérer ma base de données.</w:t>
+        <w:t xml:space="preserve">MySQL </w:t>
+      </w:r>
+      <w:proofErr w:type="spellStart"/>
+      <w:r>
+        <w:rPr>
+          <w:rFonts w:ascii="Arial" w:hAnsi="Arial" w:cs="Arial"/>
+          <w:sz w:val="24"/>
+        </w:rPr>
+        <w:t>Workbench</w:t>
+      </w:r>
+      <w:proofErr w:type="spellEnd"/>
+      <w:r>
+        <w:rPr>
+          <w:rFonts w:ascii="Arial" w:hAnsi="Arial" w:cs="Arial"/>
+          <w:sz w:val="24"/>
+        </w:rPr>
+        <w:t>, il me permet de gérer ma base de données.</w:t>
       </w:r>
     </w:p>
     <w:p>
@@ -6014,12 +6366,37 @@
           <w:sz w:val="24"/>
         </w:rPr>
       </w:pPr>
+      <w:proofErr w:type="spellStart"/>
       <w:r>
         <w:rPr>
           <w:rFonts w:ascii="Arial" w:hAnsi="Arial" w:cs="Arial"/>
           <w:sz w:val="24"/>
         </w:rPr>
-        <w:t>Wamp, un serveur local pour pouvoir utiliser les fichier au format PHP.</w:t>
+        <w:t>Wamp</w:t>
+      </w:r>
+      <w:proofErr w:type="spellEnd"/>
+      <w:r>
+        <w:rPr>
+          <w:rFonts w:ascii="Arial" w:hAnsi="Arial" w:cs="Arial"/>
+          <w:sz w:val="24"/>
+        </w:rPr>
+        <w:t xml:space="preserve">, un serveur local pour pouvoir utiliser </w:t>
+      </w:r>
+      <w:proofErr w:type="gramStart"/>
+      <w:r>
+        <w:rPr>
+          <w:rFonts w:ascii="Arial" w:hAnsi="Arial" w:cs="Arial"/>
+          <w:sz w:val="24"/>
+        </w:rPr>
+        <w:t>les fichier</w:t>
+      </w:r>
+      <w:proofErr w:type="gramEnd"/>
+      <w:r>
+        <w:rPr>
+          <w:rFonts w:ascii="Arial" w:hAnsi="Arial" w:cs="Arial"/>
+          <w:sz w:val="24"/>
+        </w:rPr>
+        <w:t xml:space="preserve"> au format PHP.</w:t>
       </w:r>
     </w:p>
     <w:p>
@@ -6097,8 +6474,18 @@
           <w:i/>
           <w:sz w:val="24"/>
         </w:rPr>
-        <w:t>Fournir tous les document de conception:</w:t>
-      </w:r>
+        <w:t xml:space="preserve">Fournir tous les document de </w:t>
+      </w:r>
+      <w:proofErr w:type="gramStart"/>
+      <w:r>
+        <w:rPr>
+          <w:rFonts w:ascii="Arial" w:hAnsi="Arial" w:cs="Arial"/>
+          <w:i/>
+          <w:sz w:val="24"/>
+        </w:rPr>
+        <w:t>conception:</w:t>
+      </w:r>
+      <w:proofErr w:type="gramEnd"/>
     </w:p>
     <w:p>
       <w:pPr>
@@ -6128,13 +6515,23 @@
           <w:sz w:val="24"/>
         </w:rPr>
       </w:pPr>
+      <w:proofErr w:type="gramStart"/>
       <w:r>
         <w:rPr>
           <w:rFonts w:ascii="Arial" w:hAnsi="Arial" w:cs="Arial"/>
           <w:i/>
           <w:sz w:val="24"/>
         </w:rPr>
-        <w:t>le choix du matériel HW</w:t>
+        <w:t>le</w:t>
+      </w:r>
+      <w:proofErr w:type="gramEnd"/>
+      <w:r>
+        <w:rPr>
+          <w:rFonts w:ascii="Arial" w:hAnsi="Arial" w:cs="Arial"/>
+          <w:i/>
+          <w:sz w:val="24"/>
+        </w:rPr>
+        <w:t xml:space="preserve"> choix du matériel HW</w:t>
       </w:r>
     </w:p>
     <w:p>
@@ -6150,13 +6547,23 @@
           <w:sz w:val="24"/>
         </w:rPr>
       </w:pPr>
+      <w:proofErr w:type="gramStart"/>
       <w:r>
         <w:rPr>
           <w:rFonts w:ascii="Arial" w:hAnsi="Arial" w:cs="Arial"/>
           <w:i/>
           <w:sz w:val="24"/>
         </w:rPr>
-        <w:t xml:space="preserve">le choix des systèmes d'exploitation pour la réalisation </w:t>
+        <w:t>le</w:t>
+      </w:r>
+      <w:proofErr w:type="gramEnd"/>
+      <w:r>
+        <w:rPr>
+          <w:rFonts w:ascii="Arial" w:hAnsi="Arial" w:cs="Arial"/>
+          <w:i/>
+          <w:sz w:val="24"/>
+        </w:rPr>
+        <w:t xml:space="preserve"> choix des systèmes d'exploitation pour la réalisation </w:t>
       </w:r>
       <w:r>
         <w:rPr>
@@ -6189,13 +6596,23 @@
           <w:sz w:val="24"/>
         </w:rPr>
       </w:pPr>
+      <w:proofErr w:type="gramStart"/>
       <w:r>
         <w:rPr>
           <w:rFonts w:ascii="Arial" w:hAnsi="Arial" w:cs="Arial"/>
           <w:i/>
           <w:sz w:val="24"/>
         </w:rPr>
-        <w:t xml:space="preserve">le choix des outils logiciels pour la réalisation </w:t>
+        <w:t>le</w:t>
+      </w:r>
+      <w:proofErr w:type="gramEnd"/>
+      <w:r>
+        <w:rPr>
+          <w:rFonts w:ascii="Arial" w:hAnsi="Arial" w:cs="Arial"/>
+          <w:i/>
+          <w:sz w:val="24"/>
+        </w:rPr>
+        <w:t xml:space="preserve"> choix des outils logiciels pour la réalisation </w:t>
       </w:r>
       <w:r>
         <w:rPr>
@@ -6228,6 +6645,7 @@
           <w:sz w:val="24"/>
         </w:rPr>
       </w:pPr>
+      <w:proofErr w:type="gramStart"/>
       <w:r>
         <w:rPr>
           <w:rFonts w:ascii="Arial" w:hAnsi="Arial" w:cs="Arial"/>
@@ -6235,7 +6653,16 @@
           <w:sz w:val="24"/>
         </w:rPr>
         <w:lastRenderedPageBreak/>
-        <w:t xml:space="preserve">site web: </w:t>
+        <w:t>site</w:t>
+      </w:r>
+      <w:proofErr w:type="gramEnd"/>
+      <w:r>
+        <w:rPr>
+          <w:rFonts w:ascii="Arial" w:hAnsi="Arial" w:cs="Arial"/>
+          <w:i/>
+          <w:sz w:val="24"/>
+        </w:rPr>
+        <w:t xml:space="preserve"> web: </w:t>
       </w:r>
       <w:r>
         <w:rPr>
@@ -6259,13 +6686,23 @@
           <w:sz w:val="24"/>
         </w:rPr>
       </w:pPr>
+      <w:proofErr w:type="gramStart"/>
       <w:r>
         <w:rPr>
           <w:rFonts w:ascii="Arial" w:hAnsi="Arial" w:cs="Arial"/>
           <w:i/>
           <w:sz w:val="24"/>
         </w:rPr>
-        <w:t>bases de données: décrire le modèle relationnel, le contenu détaillé des tables (caractéristiques de chaque champs) et les requêtes.</w:t>
+        <w:t>bases</w:t>
+      </w:r>
+      <w:proofErr w:type="gramEnd"/>
+      <w:r>
+        <w:rPr>
+          <w:rFonts w:ascii="Arial" w:hAnsi="Arial" w:cs="Arial"/>
+          <w:i/>
+          <w:sz w:val="24"/>
+        </w:rPr>
+        <w:t xml:space="preserve"> de données: décrire le modèle relationnel, le contenu détaillé des tables (caractéristiques de chaque champs) et les requêtes.</w:t>
       </w:r>
     </w:p>
     <w:p>
@@ -6281,20 +6718,40 @@
           <w:sz w:val="24"/>
         </w:rPr>
       </w:pPr>
+      <w:proofErr w:type="gramStart"/>
       <w:r>
         <w:rPr>
           <w:rFonts w:ascii="Arial" w:hAnsi="Arial" w:cs="Arial"/>
           <w:i/>
           <w:sz w:val="24"/>
         </w:rPr>
-        <w:t>programmation et scripts: organigramme, architecture du programme, découpage modulaire, entrées-sorties des modules, pseudo-code</w:t>
-      </w:r>
+        <w:t>programmation</w:t>
+      </w:r>
+      <w:proofErr w:type="gramEnd"/>
       <w:r>
         <w:rPr>
           <w:rFonts w:ascii="Arial" w:hAnsi="Arial" w:cs="Arial"/>
           <w:i/>
           <w:sz w:val="24"/>
         </w:rPr>
+        <w:t xml:space="preserve"> et scripts: organigramme, architecture du programme, découpage modulaire, entrées-sorties des modules, </w:t>
+      </w:r>
+      <w:proofErr w:type="spellStart"/>
+      <w:r>
+        <w:rPr>
+          <w:rFonts w:ascii="Arial" w:hAnsi="Arial" w:cs="Arial"/>
+          <w:i/>
+          <w:sz w:val="24"/>
+        </w:rPr>
+        <w:t>pseudo-code</w:t>
+      </w:r>
+      <w:proofErr w:type="spellEnd"/>
+      <w:r>
+        <w:rPr>
+          <w:rFonts w:ascii="Arial" w:hAnsi="Arial" w:cs="Arial"/>
+          <w:i/>
+          <w:sz w:val="24"/>
+        </w:rPr>
         <w:t xml:space="preserve"> </w:t>
       </w:r>
       <w:r>
@@ -6313,13 +6770,23 @@
         </w:rPr>
         <w:t xml:space="preserve"> </w:t>
       </w:r>
+      <w:proofErr w:type="spellStart"/>
       <w:r>
         <w:rPr>
           <w:rFonts w:ascii="Arial" w:hAnsi="Arial" w:cs="Arial"/>
           <w:i/>
           <w:sz w:val="24"/>
         </w:rPr>
-        <w:t>structogramme…</w:t>
+        <w:t>structogramme</w:t>
+      </w:r>
+      <w:proofErr w:type="spellEnd"/>
+      <w:r>
+        <w:rPr>
+          <w:rFonts w:ascii="Arial" w:hAnsi="Arial" w:cs="Arial"/>
+          <w:i/>
+          <w:sz w:val="24"/>
+        </w:rPr>
+        <w:t>…</w:t>
       </w:r>
     </w:p>
     <w:p>
@@ -10154,12 +10621,12 @@
       <w:pPr>
         <w:pStyle w:val="Titre3"/>
       </w:pPr>
-      <w:bookmarkStart w:id="20" w:name="_Toc71703259"/>
-      <w:bookmarkStart w:id="21" w:name="_Toc515019539"/>
+      <w:bookmarkStart w:id="20" w:name="_Toc515019539"/>
+      <w:bookmarkStart w:id="21" w:name="_Toc71703259"/>
       <w:r>
         <w:t>(Particularité 1)</w:t>
       </w:r>
-      <w:bookmarkEnd w:id="21"/>
+      <w:bookmarkEnd w:id="20"/>
     </w:p>
     <w:p>
       <w:r>
@@ -10212,7 +10679,7 @@
       <w:r>
         <w:t>R</w:t>
       </w:r>
-      <w:bookmarkEnd w:id="20"/>
+      <w:bookmarkEnd w:id="21"/>
       <w:r>
         <w:t>éalisation</w:t>
       </w:r>
@@ -10248,6 +10715,7 @@
       <w:r>
         <w:rPr>
           <w:noProof/>
+          <w:lang w:val="fr-CH" w:eastAsia="fr-CH"/>
         </w:rPr>
         <w:drawing>
           <wp:anchor distT="0" distB="0" distL="114300" distR="114300" simplePos="0" relativeHeight="251667456" behindDoc="0" locked="0" layoutInCell="1" allowOverlap="1" wp14:anchorId="6250CD65" wp14:editId="6713D701">
@@ -10338,6 +10806,7 @@
       <w:r>
         <w:rPr>
           <w:noProof/>
+          <w:lang w:val="fr-CH" w:eastAsia="fr-CH"/>
         </w:rPr>
         <w:lastRenderedPageBreak/>
         <w:drawing>
@@ -10428,6 +10897,7 @@
       <w:r>
         <w:rPr>
           <w:noProof/>
+          <w:lang w:val="fr-CH" w:eastAsia="fr-CH"/>
         </w:rPr>
         <w:drawing>
           <wp:anchor distT="0" distB="0" distL="114300" distR="114300" simplePos="0" relativeHeight="251669504" behindDoc="0" locked="0" layoutInCell="1" allowOverlap="1" wp14:anchorId="4E6DE19D" wp14:editId="4FA898EF">
@@ -10513,20 +10983,13 @@
       <w:r>
         <w:t xml:space="preserve">L’action qui a été effectuée sur la capture d’écran de gauche était de faire sortir 5 bouteilles, un petit message s’est affiché en bas d’application. </w:t>
       </w:r>
-      <w:r>
-        <w:t xml:space="preserve">La quantité </w:t>
-      </w:r>
-      <w:r>
-        <w:t xml:space="preserve">présent </w:t>
-      </w:r>
-      <w:r>
-        <w:t xml:space="preserve">dans la base de données s’est aussi mis à jour en </w:t>
-      </w:r>
-      <w:r>
-        <w:t>soustrayant</w:t>
-      </w:r>
-      <w:r>
-        <w:t xml:space="preserve"> la valeur entrée dans l’application.</w:t>
+      <w:bookmarkStart w:id="25" w:name="_GoBack"/>
+      <w:bookmarkEnd w:id="25"/>
+      <w:r>
+        <w:t>La quantité présente</w:t>
+      </w:r>
+      <w:r>
+        <w:t xml:space="preserve"> dans la base de données s’est aussi mis à jour en soustrayant la valeur entrée dans l’application.</w:t>
       </w:r>
     </w:p>
     <w:p/>
@@ -10538,6 +11001,7 @@
       <w:r>
         <w:rPr>
           <w:noProof/>
+          <w:lang w:val="fr-CH" w:eastAsia="fr-CH"/>
         </w:rPr>
         <w:lastRenderedPageBreak/>
         <w:drawing>
@@ -10615,13 +11079,7 @@
         <w:t xml:space="preserve">Un petit message s’affiche aussi lorsque l’action s’est bien déroulée. </w:t>
       </w:r>
       <w:r>
-        <w:t>La quantité</w:t>
-      </w:r>
-      <w:r>
-        <w:t xml:space="preserve"> </w:t>
-      </w:r>
-      <w:r>
-        <w:t>présent</w:t>
+        <w:t>La quantité présente</w:t>
       </w:r>
       <w:r>
         <w:t xml:space="preserve"> dans la base de données</w:t>
@@ -10688,6 +11146,7 @@
       <w:r>
         <w:rPr>
           <w:noProof/>
+          <w:lang w:val="fr-CH" w:eastAsia="fr-CH"/>
         </w:rPr>
         <w:drawing>
           <wp:anchor distT="0" distB="0" distL="114300" distR="114300" simplePos="0" relativeHeight="251671552" behindDoc="0" locked="0" layoutInCell="1" allowOverlap="1" wp14:anchorId="507DEB1B" wp14:editId="6BC07D55">
@@ -10820,6 +11279,7 @@
       <w:r>
         <w:rPr>
           <w:noProof/>
+          <w:lang w:val="fr-CH" w:eastAsia="fr-CH"/>
         </w:rPr>
         <w:drawing>
           <wp:anchor distT="0" distB="0" distL="114300" distR="114300" simplePos="0" relativeHeight="251673600" behindDoc="0" locked="0" layoutInCell="1" allowOverlap="1" wp14:anchorId="3093FF56" wp14:editId="157DF4EA">
@@ -10893,6 +11353,7 @@
       <w:r>
         <w:rPr>
           <w:noProof/>
+          <w:lang w:val="fr-CH" w:eastAsia="fr-CH"/>
         </w:rPr>
         <w:drawing>
           <wp:anchor distT="0" distB="0" distL="114300" distR="114300" simplePos="0" relativeHeight="251672576" behindDoc="0" locked="0" layoutInCell="1" allowOverlap="1" wp14:anchorId="5657321C" wp14:editId="194CAFE5">
@@ -10968,7 +11429,13 @@
         <w:t xml:space="preserve">dans la base </w:t>
       </w:r>
       <w:r>
-        <w:t>de données, il a la possibilité, avec un champs prévu à cette effet, de mettre à jour la valeur dans la base de données. Une fois l’action faite, il y a un petit message qui s’affiche en fin de page.</w:t>
+        <w:t xml:space="preserve">de données, il a la possibilité, avec </w:t>
+      </w:r>
+      <w:r>
+        <w:t>un champ prévu</w:t>
+      </w:r>
+      <w:r>
+        <w:t xml:space="preserve"> à cette effet, de mettre à jour la valeur dans la base de données. Une fois l’action faite, il y a un petit message qui s’affiche en fin de page.</w:t>
       </w:r>
     </w:p>
     <w:p/>
@@ -11024,8 +11491,6 @@
       <w:r>
         <w:t>implémenter</w:t>
       </w:r>
-      <w:bookmarkStart w:id="25" w:name="_GoBack"/>
-      <w:bookmarkEnd w:id="25"/>
       <w:r>
         <w:t xml:space="preserve">. Cette solution peut être amélioré par la suite.  </w:t>
       </w:r>
@@ -11103,12 +11568,21 @@
           <w:iCs/>
         </w:rPr>
       </w:pPr>
-      <w:r>
-        <w:rPr>
-          <w:i/>
-          <w:iCs/>
-        </w:rPr>
-        <w:t>les répertoires où le logiciel est installé</w:t>
+      <w:proofErr w:type="gramStart"/>
+      <w:r>
+        <w:rPr>
+          <w:i/>
+          <w:iCs/>
+        </w:rPr>
+        <w:t>les</w:t>
+      </w:r>
+      <w:proofErr w:type="gramEnd"/>
+      <w:r>
+        <w:rPr>
+          <w:i/>
+          <w:iCs/>
+        </w:rPr>
+        <w:t xml:space="preserve"> répertoires où le logiciel est installé</w:t>
       </w:r>
     </w:p>
     <w:p>
@@ -11127,12 +11601,21 @@
           <w:iCs/>
         </w:rPr>
       </w:pPr>
-      <w:r>
-        <w:rPr>
-          <w:i/>
-          <w:iCs/>
-        </w:rPr>
-        <w:t>la liste de tous les fichiers et une rapide description de leur contenu (des noms qui parlent !)</w:t>
+      <w:proofErr w:type="gramStart"/>
+      <w:r>
+        <w:rPr>
+          <w:i/>
+          <w:iCs/>
+        </w:rPr>
+        <w:t>la</w:t>
+      </w:r>
+      <w:proofErr w:type="gramEnd"/>
+      <w:r>
+        <w:rPr>
+          <w:i/>
+          <w:iCs/>
+        </w:rPr>
+        <w:t xml:space="preserve"> liste de tous les fichiers et une rapide description de leur contenu (des noms qui parlent !)</w:t>
       </w:r>
     </w:p>
     <w:p>
@@ -11151,12 +11634,21 @@
           <w:iCs/>
         </w:rPr>
       </w:pPr>
-      <w:r>
-        <w:rPr>
-          <w:i/>
-          <w:iCs/>
-        </w:rPr>
-        <w:t>les versions des systèmes d'exploitation et des outils logiciels</w:t>
+      <w:proofErr w:type="gramStart"/>
+      <w:r>
+        <w:rPr>
+          <w:i/>
+          <w:iCs/>
+        </w:rPr>
+        <w:t>les</w:t>
+      </w:r>
+      <w:proofErr w:type="gramEnd"/>
+      <w:r>
+        <w:rPr>
+          <w:i/>
+          <w:iCs/>
+        </w:rPr>
+        <w:t xml:space="preserve"> versions des systèmes d'exploitation et des outils logiciels</w:t>
       </w:r>
     </w:p>
     <w:p>
@@ -11175,12 +11667,21 @@
           <w:iCs/>
         </w:rPr>
       </w:pPr>
-      <w:r>
-        <w:rPr>
-          <w:i/>
-          <w:iCs/>
-        </w:rPr>
-        <w:t>la description exacte du matériel</w:t>
+      <w:proofErr w:type="gramStart"/>
+      <w:r>
+        <w:rPr>
+          <w:i/>
+          <w:iCs/>
+        </w:rPr>
+        <w:t>la</w:t>
+      </w:r>
+      <w:proofErr w:type="gramEnd"/>
+      <w:r>
+        <w:rPr>
+          <w:i/>
+          <w:iCs/>
+        </w:rPr>
+        <w:t xml:space="preserve"> description exacte du matériel</w:t>
       </w:r>
     </w:p>
     <w:p>
@@ -11199,12 +11700,21 @@
           <w:iCs/>
         </w:rPr>
       </w:pPr>
-      <w:r>
-        <w:rPr>
-          <w:i/>
-          <w:iCs/>
-        </w:rPr>
-        <w:t>le numé</w:t>
+      <w:proofErr w:type="gramStart"/>
+      <w:r>
+        <w:rPr>
+          <w:i/>
+          <w:iCs/>
+        </w:rPr>
+        <w:t>le</w:t>
+      </w:r>
+      <w:proofErr w:type="gramEnd"/>
+      <w:r>
+        <w:rPr>
+          <w:i/>
+          <w:iCs/>
+        </w:rPr>
+        <w:t xml:space="preserve"> numé</w:t>
       </w:r>
       <w:r>
         <w:rPr>
@@ -11238,12 +11748,21 @@
           <w:u w:val="single"/>
         </w:rPr>
       </w:pPr>
-      <w:r>
-        <w:rPr>
-          <w:i/>
-          <w:iCs/>
-        </w:rPr>
-        <w:t>programmation et scripts: librairies externes, dictionnaire des données, reconstruction du logiciel</w:t>
+      <w:proofErr w:type="gramStart"/>
+      <w:r>
+        <w:rPr>
+          <w:i/>
+          <w:iCs/>
+        </w:rPr>
+        <w:t>programmation</w:t>
+      </w:r>
+      <w:proofErr w:type="gramEnd"/>
+      <w:r>
+        <w:rPr>
+          <w:i/>
+          <w:iCs/>
+        </w:rPr>
+        <w:t xml:space="preserve"> et scripts: librairies externes, dictionnaire des données, reconstruction du logiciel</w:t>
       </w:r>
       <w:r>
         <w:rPr>
@@ -11429,8 +11948,16 @@
         <w:rPr>
           <w:i/>
         </w:rPr>
-        <w:t>Pour chaque partie testée de votre projet, il faut décrire:</w:t>
-      </w:r>
+        <w:t xml:space="preserve">Pour chaque partie testée de votre projet, il faut </w:t>
+      </w:r>
+      <w:proofErr w:type="gramStart"/>
+      <w:r>
+        <w:rPr>
+          <w:i/>
+        </w:rPr>
+        <w:t>décrire:</w:t>
+      </w:r>
+      <w:proofErr w:type="gramEnd"/>
     </w:p>
     <w:p>
       <w:pPr>
@@ -11452,11 +11979,19 @@
           <w:i/>
         </w:rPr>
       </w:pPr>
-      <w:r>
-        <w:rPr>
-          <w:i/>
-        </w:rPr>
-        <w:t>les conditions exactes de chaque test</w:t>
+      <w:proofErr w:type="gramStart"/>
+      <w:r>
+        <w:rPr>
+          <w:i/>
+        </w:rPr>
+        <w:t>les</w:t>
+      </w:r>
+      <w:proofErr w:type="gramEnd"/>
+      <w:r>
+        <w:rPr>
+          <w:i/>
+        </w:rPr>
+        <w:t xml:space="preserve"> conditions exactes de chaque test</w:t>
       </w:r>
     </w:p>
     <w:p>
@@ -11469,11 +12004,19 @@
           <w:i/>
         </w:rPr>
       </w:pPr>
-      <w:r>
-        <w:rPr>
-          <w:i/>
-        </w:rPr>
-        <w:t>les preuves de test (papier ou fichier)</w:t>
+      <w:proofErr w:type="gramStart"/>
+      <w:r>
+        <w:rPr>
+          <w:i/>
+        </w:rPr>
+        <w:t>les</w:t>
+      </w:r>
+      <w:proofErr w:type="gramEnd"/>
+      <w:r>
+        <w:rPr>
+          <w:i/>
+        </w:rPr>
+        <w:t xml:space="preserve"> preuves de test (papier ou fichier)</w:t>
       </w:r>
     </w:p>
     <w:p>
@@ -11486,11 +12029,19 @@
           <w:i/>
         </w:rPr>
       </w:pPr>
-      <w:r>
-        <w:rPr>
-          <w:i/>
-        </w:rPr>
-        <w:t xml:space="preserve">tests sans preuve: fournir au moins une description </w:t>
+      <w:proofErr w:type="gramStart"/>
+      <w:r>
+        <w:rPr>
+          <w:i/>
+        </w:rPr>
+        <w:t>tests</w:t>
+      </w:r>
+      <w:proofErr w:type="gramEnd"/>
+      <w:r>
+        <w:rPr>
+          <w:i/>
+        </w:rPr>
+        <w:t xml:space="preserve"> sans preuve: fournir au moins une description </w:t>
       </w:r>
     </w:p>
     <w:p>
@@ -11682,12 +12233,21 @@
                 <w:highlight w:val="yellow"/>
               </w:rPr>
             </w:pPr>
+            <w:proofErr w:type="spellStart"/>
             <w:r>
               <w:rPr>
                 <w:i/>
                 <w:highlight w:val="yellow"/>
               </w:rPr>
-              <w:t xml:space="preserve">Dév </w:t>
+              <w:t>Dév</w:t>
+            </w:r>
+            <w:proofErr w:type="spellEnd"/>
+            <w:r>
+              <w:rPr>
+                <w:i/>
+                <w:highlight w:val="yellow"/>
+              </w:rPr>
+              <w:t xml:space="preserve"> </w:t>
             </w:r>
             <w:r>
               <w:rPr>
@@ -11717,12 +12277,21 @@
                 <w:highlight w:val="yellow"/>
               </w:rPr>
             </w:pPr>
+            <w:proofErr w:type="spellStart"/>
             <w:r>
               <w:rPr>
                 <w:i/>
                 <w:highlight w:val="yellow"/>
               </w:rPr>
-              <w:t xml:space="preserve">CdP </w:t>
+              <w:t>CdP</w:t>
+            </w:r>
+            <w:proofErr w:type="spellEnd"/>
+            <w:r>
+              <w:rPr>
+                <w:i/>
+                <w:highlight w:val="yellow"/>
+              </w:rPr>
+              <w:t xml:space="preserve"> </w:t>
             </w:r>
             <w:r>
               <w:rPr>
@@ -11752,12 +12321,21 @@
                 <w:highlight w:val="yellow"/>
               </w:rPr>
             </w:pPr>
+            <w:proofErr w:type="spellStart"/>
             <w:r>
               <w:rPr>
                 <w:i/>
                 <w:highlight w:val="yellow"/>
               </w:rPr>
-              <w:t xml:space="preserve">CdP </w:t>
+              <w:t>CdP</w:t>
+            </w:r>
+            <w:proofErr w:type="spellEnd"/>
+            <w:r>
+              <w:rPr>
+                <w:i/>
+                <w:highlight w:val="yellow"/>
+              </w:rPr>
+              <w:t xml:space="preserve"> </w:t>
             </w:r>
             <w:r>
               <w:rPr>
@@ -11787,12 +12365,21 @@
                 <w:highlight w:val="yellow"/>
               </w:rPr>
             </w:pPr>
+            <w:proofErr w:type="spellStart"/>
             <w:r>
               <w:rPr>
                 <w:i/>
                 <w:highlight w:val="yellow"/>
               </w:rPr>
-              <w:t xml:space="preserve">Dév </w:t>
+              <w:t>Dév</w:t>
+            </w:r>
+            <w:proofErr w:type="spellEnd"/>
+            <w:r>
+              <w:rPr>
+                <w:i/>
+                <w:highlight w:val="yellow"/>
+              </w:rPr>
+              <w:t xml:space="preserve"> </w:t>
             </w:r>
             <w:r>
               <w:rPr>
@@ -11844,12 +12431,21 @@
                 <w:highlight w:val="yellow"/>
               </w:rPr>
             </w:pPr>
+            <w:proofErr w:type="spellStart"/>
             <w:r>
               <w:rPr>
                 <w:i/>
                 <w:highlight w:val="yellow"/>
               </w:rPr>
-              <w:t xml:space="preserve">Dév </w:t>
+              <w:t>Dév</w:t>
+            </w:r>
+            <w:proofErr w:type="spellEnd"/>
+            <w:r>
+              <w:rPr>
+                <w:i/>
+                <w:highlight w:val="yellow"/>
+              </w:rPr>
+              <w:t xml:space="preserve"> </w:t>
             </w:r>
             <w:r>
               <w:rPr>
@@ -11887,12 +12483,21 @@
                 <w:highlight w:val="yellow"/>
               </w:rPr>
             </w:pPr>
+            <w:proofErr w:type="spellStart"/>
             <w:r>
               <w:rPr>
                 <w:i/>
                 <w:highlight w:val="yellow"/>
               </w:rPr>
-              <w:t xml:space="preserve">CdP </w:t>
+              <w:t>CdP</w:t>
+            </w:r>
+            <w:proofErr w:type="spellEnd"/>
+            <w:r>
+              <w:rPr>
+                <w:i/>
+                <w:highlight w:val="yellow"/>
+              </w:rPr>
+              <w:t xml:space="preserve"> </w:t>
             </w:r>
             <w:r>
               <w:rPr>
@@ -11925,12 +12530,21 @@
                 <w:highlight w:val="yellow"/>
               </w:rPr>
             </w:pPr>
+            <w:proofErr w:type="spellStart"/>
             <w:r>
               <w:rPr>
                 <w:i/>
                 <w:highlight w:val="yellow"/>
               </w:rPr>
-              <w:t xml:space="preserve">CdP </w:t>
+              <w:t>CdP</w:t>
+            </w:r>
+            <w:proofErr w:type="spellEnd"/>
+            <w:r>
+              <w:rPr>
+                <w:i/>
+                <w:highlight w:val="yellow"/>
+              </w:rPr>
+              <w:t xml:space="preserve"> </w:t>
             </w:r>
             <w:r>
               <w:rPr>
@@ -11963,12 +12577,21 @@
                 <w:highlight w:val="yellow"/>
               </w:rPr>
             </w:pPr>
+            <w:proofErr w:type="spellStart"/>
             <w:r>
               <w:rPr>
                 <w:i/>
                 <w:highlight w:val="yellow"/>
               </w:rPr>
-              <w:t xml:space="preserve">Dév </w:t>
+              <w:t>Dév</w:t>
+            </w:r>
+            <w:proofErr w:type="spellEnd"/>
+            <w:r>
+              <w:rPr>
+                <w:i/>
+                <w:highlight w:val="yellow"/>
+              </w:rPr>
+              <w:t xml:space="preserve"> </w:t>
             </w:r>
             <w:r>
               <w:rPr>
@@ -12020,12 +12643,21 @@
                 <w:highlight w:val="yellow"/>
               </w:rPr>
             </w:pPr>
+            <w:proofErr w:type="spellStart"/>
             <w:r>
               <w:rPr>
                 <w:i/>
                 <w:highlight w:val="yellow"/>
               </w:rPr>
-              <w:t xml:space="preserve">Dév </w:t>
+              <w:t>Dév</w:t>
+            </w:r>
+            <w:proofErr w:type="spellEnd"/>
+            <w:r>
+              <w:rPr>
+                <w:i/>
+                <w:highlight w:val="yellow"/>
+              </w:rPr>
+              <w:t xml:space="preserve"> </w:t>
             </w:r>
             <w:r>
               <w:rPr>
@@ -12068,12 +12700,21 @@
                 <w:highlight w:val="yellow"/>
               </w:rPr>
             </w:pPr>
+            <w:proofErr w:type="spellStart"/>
             <w:r>
               <w:rPr>
                 <w:i/>
                 <w:highlight w:val="yellow"/>
               </w:rPr>
-              <w:t xml:space="preserve">CdP </w:t>
+              <w:t>CdP</w:t>
+            </w:r>
+            <w:proofErr w:type="spellEnd"/>
+            <w:r>
+              <w:rPr>
+                <w:i/>
+                <w:highlight w:val="yellow"/>
+              </w:rPr>
+              <w:t xml:space="preserve"> </w:t>
             </w:r>
             <w:r>
               <w:rPr>
@@ -12103,12 +12744,21 @@
                 <w:highlight w:val="yellow"/>
               </w:rPr>
             </w:pPr>
+            <w:proofErr w:type="spellStart"/>
             <w:r>
               <w:rPr>
                 <w:i/>
                 <w:highlight w:val="yellow"/>
               </w:rPr>
-              <w:t xml:space="preserve">Dév </w:t>
+              <w:t>Dév</w:t>
+            </w:r>
+            <w:proofErr w:type="spellEnd"/>
+            <w:r>
+              <w:rPr>
+                <w:i/>
+                <w:highlight w:val="yellow"/>
+              </w:rPr>
+              <w:t xml:space="preserve"> </w:t>
             </w:r>
             <w:r>
               <w:rPr>
@@ -12186,12 +12836,21 @@
                 <w:highlight w:val="yellow"/>
               </w:rPr>
             </w:pPr>
+            <w:proofErr w:type="spellStart"/>
             <w:r>
               <w:rPr>
                 <w:i/>
                 <w:highlight w:val="yellow"/>
               </w:rPr>
-              <w:t xml:space="preserve">CdP </w:t>
+              <w:t>CdP</w:t>
+            </w:r>
+            <w:proofErr w:type="spellEnd"/>
+            <w:r>
+              <w:rPr>
+                <w:i/>
+                <w:highlight w:val="yellow"/>
+              </w:rPr>
+              <w:t xml:space="preserve"> </w:t>
             </w:r>
             <w:r>
               <w:rPr>
@@ -12221,12 +12880,21 @@
                 <w:highlight w:val="yellow"/>
               </w:rPr>
             </w:pPr>
+            <w:proofErr w:type="spellStart"/>
             <w:r>
               <w:rPr>
                 <w:i/>
                 <w:highlight w:val="yellow"/>
               </w:rPr>
-              <w:t xml:space="preserve">Dév </w:t>
+              <w:t>Dév</w:t>
+            </w:r>
+            <w:proofErr w:type="spellEnd"/>
+            <w:r>
+              <w:rPr>
+                <w:i/>
+                <w:highlight w:val="yellow"/>
+              </w:rPr>
+              <w:t xml:space="preserve"> </w:t>
             </w:r>
             <w:r>
               <w:rPr>
@@ -12305,12 +12973,21 @@
                 <w:highlight w:val="yellow"/>
               </w:rPr>
             </w:pPr>
+            <w:proofErr w:type="spellStart"/>
             <w:r>
               <w:rPr>
                 <w:i/>
                 <w:highlight w:val="yellow"/>
               </w:rPr>
-              <w:t xml:space="preserve">CdP </w:t>
+              <w:t>CdP</w:t>
+            </w:r>
+            <w:proofErr w:type="spellEnd"/>
+            <w:r>
+              <w:rPr>
+                <w:i/>
+                <w:highlight w:val="yellow"/>
+              </w:rPr>
+              <w:t xml:space="preserve"> </w:t>
             </w:r>
             <w:r>
               <w:rPr>
@@ -12339,12 +13016,21 @@
                 <w:i/>
               </w:rPr>
             </w:pPr>
+            <w:proofErr w:type="spellStart"/>
             <w:r>
               <w:rPr>
                 <w:i/>
                 <w:highlight w:val="yellow"/>
               </w:rPr>
-              <w:t xml:space="preserve">Dév </w:t>
+              <w:t>Dév</w:t>
+            </w:r>
+            <w:proofErr w:type="spellEnd"/>
+            <w:r>
+              <w:rPr>
+                <w:i/>
+                <w:highlight w:val="yellow"/>
+              </w:rPr>
+              <w:t xml:space="preserve"> </w:t>
             </w:r>
             <w:r>
               <w:rPr>
@@ -12446,7 +13132,21 @@
         <w:rPr>
           <w:i/>
         </w:rPr>
-        <w:t xml:space="preserve">S'il reste encore des erreurs: </w:t>
+        <w:t xml:space="preserve">S'il reste encore des </w:t>
+      </w:r>
+      <w:proofErr w:type="gramStart"/>
+      <w:r>
+        <w:rPr>
+          <w:i/>
+        </w:rPr>
+        <w:t>erreurs:</w:t>
+      </w:r>
+      <w:proofErr w:type="gramEnd"/>
+      <w:r>
+        <w:rPr>
+          <w:i/>
+        </w:rPr>
+        <w:t xml:space="preserve"> </w:t>
       </w:r>
     </w:p>
     <w:p>
@@ -12620,12 +13320,21 @@
           <w:i/>
         </w:rPr>
       </w:pPr>
+      <w:proofErr w:type="gramStart"/>
       <w:r>
         <w:rPr>
           <w:rFonts w:cs="Arial"/>
           <w:i/>
         </w:rPr>
-        <w:t>le rapport de projet</w:t>
+        <w:t>le</w:t>
+      </w:r>
+      <w:proofErr w:type="gramEnd"/>
+      <w:r>
+        <w:rPr>
+          <w:rFonts w:cs="Arial"/>
+          <w:i/>
+        </w:rPr>
+        <w:t xml:space="preserve"> rapport de projet</w:t>
       </w:r>
     </w:p>
     <w:p>
@@ -12639,12 +13348,21 @@
           <w:i/>
         </w:rPr>
       </w:pPr>
+      <w:proofErr w:type="gramStart"/>
       <w:r>
         <w:rPr>
           <w:rFonts w:cs="Arial"/>
           <w:i/>
         </w:rPr>
-        <w:t>le manuel d'Installation (en annexe)</w:t>
+        <w:t>le</w:t>
+      </w:r>
+      <w:proofErr w:type="gramEnd"/>
+      <w:r>
+        <w:rPr>
+          <w:rFonts w:cs="Arial"/>
+          <w:i/>
+        </w:rPr>
+        <w:t xml:space="preserve"> manuel d'Installation (en annexe)</w:t>
       </w:r>
     </w:p>
     <w:p>
@@ -12658,12 +13376,21 @@
           <w:i/>
         </w:rPr>
       </w:pPr>
+      <w:proofErr w:type="gramStart"/>
       <w:r>
         <w:rPr>
           <w:rFonts w:cs="Arial"/>
           <w:i/>
         </w:rPr>
-        <w:t>le manuel d'Utilisation avec des exemples graphiques (en annexe)</w:t>
+        <w:t>le</w:t>
+      </w:r>
+      <w:proofErr w:type="gramEnd"/>
+      <w:r>
+        <w:rPr>
+          <w:rFonts w:cs="Arial"/>
+          <w:i/>
+        </w:rPr>
+        <w:t xml:space="preserve"> manuel d'Utilisation avec des exemples graphiques (en annexe)</w:t>
       </w:r>
     </w:p>
     <w:p>
@@ -12677,12 +13404,21 @@
           <w:i/>
         </w:rPr>
       </w:pPr>
+      <w:proofErr w:type="gramStart"/>
       <w:r>
         <w:rPr>
           <w:rFonts w:cs="Arial"/>
           <w:i/>
         </w:rPr>
-        <w:t>autres…</w:t>
+        <w:t>autres</w:t>
+      </w:r>
+      <w:proofErr w:type="gramEnd"/>
+      <w:r>
+        <w:rPr>
+          <w:rFonts w:cs="Arial"/>
+          <w:i/>
+        </w:rPr>
+        <w:t>…</w:t>
       </w:r>
     </w:p>
     <w:p>
@@ -12766,8 +13502,18 @@
           <w:i/>
           <w:sz w:val="24"/>
         </w:rPr>
-        <w:t>Développez en tous cas les points suivants:</w:t>
-      </w:r>
+        <w:t xml:space="preserve">Développez en tous cas les points </w:t>
+      </w:r>
+      <w:proofErr w:type="gramStart"/>
+      <w:r>
+        <w:rPr>
+          <w:rFonts w:ascii="Arial" w:hAnsi="Arial" w:cs="Arial"/>
+          <w:i/>
+          <w:sz w:val="24"/>
+        </w:rPr>
+        <w:t>suivants:</w:t>
+      </w:r>
+      <w:proofErr w:type="gramEnd"/>
     </w:p>
     <w:p>
       <w:pPr>
@@ -12976,7 +13722,21 @@
         <w:rPr>
           <w:i/>
         </w:rPr>
-        <w:t xml:space="preserve"> (Titre, auteur, date), des sites Internet (URL) consultés, des articles (Revue, date, titre, auteur)… Et de toutes les aides externes (noms)   </w:t>
+        <w:t xml:space="preserve"> (Titre, auteur, date), des sites Internet (URL) consultés, des articles (Revue, date, titre, </w:t>
+      </w:r>
+      <w:proofErr w:type="gramStart"/>
+      <w:r>
+        <w:rPr>
+          <w:i/>
+        </w:rPr>
+        <w:t>auteur)…</w:t>
+      </w:r>
+      <w:proofErr w:type="gramEnd"/>
+      <w:r>
+        <w:rPr>
+          <w:i/>
+        </w:rPr>
+        <w:t xml:space="preserve"> Et de toutes les aides externes (noms)   </w:t>
       </w:r>
     </w:p>
     <w:p>
@@ -13090,7 +13850,15 @@
               </w:rPr>
             </w:pPr>
             <w:r>
-              <w:t>Faire le point avec M. Chavey pour la partie analyse, je lui ai montré mes maquettes ainsi que mon MLD et mon MCD. On a fait quelques modifications pour la base de données.</w:t>
+              <w:t xml:space="preserve">Faire le point avec M. </w:t>
+            </w:r>
+            <w:proofErr w:type="spellStart"/>
+            <w:r>
+              <w:t>Chavey</w:t>
+            </w:r>
+            <w:proofErr w:type="spellEnd"/>
+            <w:r>
+              <w:t xml:space="preserve"> pour la partie analyse, je lui ai montré mes maquettes ainsi que mon MLD et mon MCD. On a fait quelques modifications pour la base de données.</w:t>
             </w:r>
           </w:p>
         </w:tc>
@@ -13152,7 +13920,21 @@
               <w:rPr>
                 <w:lang w:eastAsia="fr-CH"/>
               </w:rPr>
-              <w:t>Visite de l’expert n°2, M. Laurent Tuchat pour parler de l’avancement du projet.</w:t>
+              <w:t xml:space="preserve">Visite de l’expert n°2, M. Laurent </w:t>
+            </w:r>
+            <w:proofErr w:type="spellStart"/>
+            <w:r>
+              <w:rPr>
+                <w:lang w:eastAsia="fr-CH"/>
+              </w:rPr>
+              <w:t>Tuchat</w:t>
+            </w:r>
+            <w:proofErr w:type="spellEnd"/>
+            <w:r>
+              <w:rPr>
+                <w:lang w:eastAsia="fr-CH"/>
+              </w:rPr>
+              <w:t xml:space="preserve"> pour parler de l’avancement du projet.</w:t>
             </w:r>
           </w:p>
         </w:tc>
@@ -13163,7 +13945,23 @@
     </w:p>
     <w:p>
       <w:r>
-        <w:t xml:space="preserve">Pour l’application mobile j’ai dû utiliser SQLite pour gérer une base de données directement sur le mobile. Quand je développais sur le PC je devais envoyer mon code afin qu’il rebuild toute l’application ce qui prenait du temps. Le navigateur ne comprend pas cette technologie du coup je devais utiliser à chaque fois mon </w:t>
+        <w:t xml:space="preserve">Pour l’application mobile j’ai dû utiliser </w:t>
+      </w:r>
+      <w:proofErr w:type="spellStart"/>
+      <w:r>
+        <w:t>SQLite</w:t>
+      </w:r>
+      <w:proofErr w:type="spellEnd"/>
+      <w:r>
+        <w:t xml:space="preserve"> pour gérer une base de données directement sur le mobile. Quand je développais sur le PC je devais envoyer mon code afin qu’il </w:t>
+      </w:r>
+      <w:proofErr w:type="spellStart"/>
+      <w:r>
+        <w:t>rebuild</w:t>
+      </w:r>
+      <w:proofErr w:type="spellEnd"/>
+      <w:r>
+        <w:t xml:space="preserve"> toute l’application ce qui prenait du temps. Le navigateur ne comprend pas cette technologie du coup je devais utiliser à chaque fois mon </w:t>
       </w:r>
       <w:r>
         <w:t>téléphone</w:t>
@@ -13217,7 +14015,21 @@
         <w:rPr>
           <w:highlight w:val="yellow"/>
         </w:rPr>
-        <w:t xml:space="preserve"> (Readme dans Git</w:t>
+        <w:t xml:space="preserve"> (</w:t>
+      </w:r>
+      <w:proofErr w:type="spellStart"/>
+      <w:r>
+        <w:rPr>
+          <w:highlight w:val="yellow"/>
+        </w:rPr>
+        <w:t>Readme</w:t>
+      </w:r>
+      <w:proofErr w:type="spellEnd"/>
+      <w:r>
+        <w:rPr>
+          <w:highlight w:val="yellow"/>
+        </w:rPr>
+        <w:t xml:space="preserve"> dans Git</w:t>
       </w:r>
       <w:r>
         <w:t>)</w:t>
@@ -13263,8 +14075,8 @@
         </w:rPr>
       </w:pPr>
       <w:bookmarkStart w:id="57" w:name="_Toc71703270"/>
-      <w:bookmarkStart w:id="58" w:name="_Toc25553334"/>
-      <w:bookmarkStart w:id="59" w:name="_Toc515019554"/>
+      <w:bookmarkStart w:id="58" w:name="_Toc515019554"/>
+      <w:bookmarkStart w:id="59" w:name="_Toc25553334"/>
       <w:r>
         <w:rPr>
           <w:iCs/>
@@ -13278,14 +14090,14 @@
         <w:t>rchives du projet</w:t>
       </w:r>
       <w:bookmarkEnd w:id="57"/>
+      <w:bookmarkEnd w:id="58"/>
+      <w:r>
+        <w:rPr>
+          <w:iCs/>
+        </w:rPr>
+        <w:t xml:space="preserve"> </w:t>
+      </w:r>
       <w:bookmarkEnd w:id="59"/>
-      <w:r>
-        <w:rPr>
-          <w:iCs/>
-        </w:rPr>
-        <w:t xml:space="preserve"> </w:t>
-      </w:r>
-      <w:bookmarkEnd w:id="58"/>
     </w:p>
     <w:p/>
     <w:p>
@@ -13429,7 +14241,7 @@
 </file>
 
 <file path=word/endnotes.xml><?xml version="1.0" encoding="utf-8"?>
-<w:endnotes xmlns:wpc="http://schemas.microsoft.com/office/word/2010/wordprocessingCanvas" xmlns:cx="http://schemas.microsoft.com/office/drawing/2014/chartex" xmlns:cx1="http://schemas.microsoft.com/office/drawing/2015/9/8/chartex" xmlns:cx2="http://schemas.microsoft.com/office/drawing/2015/10/21/chartex" xmlns:cx3="http://schemas.microsoft.com/office/drawing/2016/5/9/chartex" xmlns:cx4="http://schemas.microsoft.com/office/drawing/2016/5/10/chartex" xmlns:cx5="http://schemas.microsoft.com/office/drawing/2016/5/11/chartex" xmlns:cx6="http://schemas.microsoft.com/office/drawing/2016/5/12/chartex" xmlns:cx7="http://schemas.microsoft.com/office/drawing/2016/5/13/chartex" xmlns:cx8="http://schemas.microsoft.com/office/drawing/2016/5/14/chartex" xmlns:mc="http://schemas.openxmlformats.org/markup-compatibility/2006" xmlns:aink="http://schemas.microsoft.com/office/drawing/2016/ink" xmlns:am3d="http://schemas.microsoft.com/office/drawing/2017/model3d" xmlns:o="urn:schemas-microsoft-com:office:office" xmlns:r="http://schemas.openxmlformats.org/officeDocument/2006/relationships" xmlns:m="http://schemas.openxmlformats.org/officeDocument/2006/math" xmlns:v="urn:schemas-microsoft-com:vml" xmlns:wp14="http://schemas.microsoft.com/office/word/2010/wordprocessingDrawing" xmlns:wp="http://schemas.openxmlformats.org/drawingml/2006/wordprocessingDrawing" xmlns:w10="urn:schemas-microsoft-com:office:word" xmlns:w="http://schemas.openxmlformats.org/wordprocessingml/2006/main" xmlns:w14="http://schemas.microsoft.com/office/word/2010/wordml" xmlns:w15="http://schemas.microsoft.com/office/word/2012/wordml" xmlns:w16cid="http://schemas.microsoft.com/office/word/2016/wordml/cid" xmlns:w16se="http://schemas.microsoft.com/office/word/2015/wordml/symex" xmlns:wpg="http://schemas.microsoft.com/office/word/2010/wordprocessingGroup" xmlns:wpi="http://schemas.microsoft.com/office/word/2010/wordprocessingInk" xmlns:wne="http://schemas.microsoft.com/office/word/2006/wordml" xmlns:wps="http://schemas.microsoft.com/office/word/2010/wordprocessingShape" mc:Ignorable="w14 w15 w16se w16cid wp14">
+<w:endnotes xmlns:wpc="http://schemas.microsoft.com/office/word/2010/wordprocessingCanvas" xmlns:cx="http://schemas.microsoft.com/office/drawing/2014/chartex" xmlns:cx1="http://schemas.microsoft.com/office/drawing/2015/9/8/chartex" xmlns:mc="http://schemas.openxmlformats.org/markup-compatibility/2006" xmlns:o="urn:schemas-microsoft-com:office:office" xmlns:r="http://schemas.openxmlformats.org/officeDocument/2006/relationships" xmlns:m="http://schemas.openxmlformats.org/officeDocument/2006/math" xmlns:v="urn:schemas-microsoft-com:vml" xmlns:wp14="http://schemas.microsoft.com/office/word/2010/wordprocessingDrawing" xmlns:wp="http://schemas.openxmlformats.org/drawingml/2006/wordprocessingDrawing" xmlns:w10="urn:schemas-microsoft-com:office:word" xmlns:w="http://schemas.openxmlformats.org/wordprocessingml/2006/main" xmlns:w14="http://schemas.microsoft.com/office/word/2010/wordml" xmlns:w15="http://schemas.microsoft.com/office/word/2012/wordml" xmlns:w16se="http://schemas.microsoft.com/office/word/2015/wordml/symex" xmlns:wpg="http://schemas.microsoft.com/office/word/2010/wordprocessingGroup" xmlns:wpi="http://schemas.microsoft.com/office/word/2010/wordprocessingInk" xmlns:wne="http://schemas.microsoft.com/office/word/2006/wordml" xmlns:wps="http://schemas.microsoft.com/office/word/2010/wordprocessingShape" mc:Ignorable="w14 w15 w16se wp14">
   <w:endnote w:type="separator" w:id="-1">
     <w:p>
       <w:r>
@@ -13448,7 +14260,7 @@
 </file>
 
 <file path=word/footer1.xml><?xml version="1.0" encoding="utf-8"?>
-<w:ftr xmlns:wpc="http://schemas.microsoft.com/office/word/2010/wordprocessingCanvas" xmlns:cx="http://schemas.microsoft.com/office/drawing/2014/chartex" xmlns:cx1="http://schemas.microsoft.com/office/drawing/2015/9/8/chartex" xmlns:cx2="http://schemas.microsoft.com/office/drawing/2015/10/21/chartex" xmlns:cx3="http://schemas.microsoft.com/office/drawing/2016/5/9/chartex" xmlns:cx4="http://schemas.microsoft.com/office/drawing/2016/5/10/chartex" xmlns:cx5="http://schemas.microsoft.com/office/drawing/2016/5/11/chartex" xmlns:cx6="http://schemas.microsoft.com/office/drawing/2016/5/12/chartex" xmlns:cx7="http://schemas.microsoft.com/office/drawing/2016/5/13/chartex" xmlns:cx8="http://schemas.microsoft.com/office/drawing/2016/5/14/chartex" xmlns:mc="http://schemas.openxmlformats.org/markup-compatibility/2006" xmlns:aink="http://schemas.microsoft.com/office/drawing/2016/ink" xmlns:am3d="http://schemas.microsoft.com/office/drawing/2017/model3d" xmlns:o="urn:schemas-microsoft-com:office:office" xmlns:r="http://schemas.openxmlformats.org/officeDocument/2006/relationships" xmlns:m="http://schemas.openxmlformats.org/officeDocument/2006/math" xmlns:v="urn:schemas-microsoft-com:vml" xmlns:wp14="http://schemas.microsoft.com/office/word/2010/wordprocessingDrawing" xmlns:wp="http://schemas.openxmlformats.org/drawingml/2006/wordprocessingDrawing" xmlns:w10="urn:schemas-microsoft-com:office:word" xmlns:w="http://schemas.openxmlformats.org/wordprocessingml/2006/main" xmlns:w14="http://schemas.microsoft.com/office/word/2010/wordml" xmlns:w15="http://schemas.microsoft.com/office/word/2012/wordml" xmlns:w16cid="http://schemas.microsoft.com/office/word/2016/wordml/cid" xmlns:w16se="http://schemas.microsoft.com/office/word/2015/wordml/symex" xmlns:wpg="http://schemas.microsoft.com/office/word/2010/wordprocessingGroup" xmlns:wpi="http://schemas.microsoft.com/office/word/2010/wordprocessingInk" xmlns:wne="http://schemas.microsoft.com/office/word/2006/wordml" xmlns:wps="http://schemas.microsoft.com/office/word/2010/wordprocessingShape" mc:Ignorable="w14 w15 w16se w16cid wp14">
+<w:ftr xmlns:wpc="http://schemas.microsoft.com/office/word/2010/wordprocessingCanvas" xmlns:cx="http://schemas.microsoft.com/office/drawing/2014/chartex" xmlns:cx1="http://schemas.microsoft.com/office/drawing/2015/9/8/chartex" xmlns:mc="http://schemas.openxmlformats.org/markup-compatibility/2006" xmlns:o="urn:schemas-microsoft-com:office:office" xmlns:r="http://schemas.openxmlformats.org/officeDocument/2006/relationships" xmlns:m="http://schemas.openxmlformats.org/officeDocument/2006/math" xmlns:v="urn:schemas-microsoft-com:vml" xmlns:wp14="http://schemas.microsoft.com/office/word/2010/wordprocessingDrawing" xmlns:wp="http://schemas.openxmlformats.org/drawingml/2006/wordprocessingDrawing" xmlns:w10="urn:schemas-microsoft-com:office:word" xmlns:w="http://schemas.openxmlformats.org/wordprocessingml/2006/main" xmlns:w14="http://schemas.microsoft.com/office/word/2010/wordml" xmlns:w15="http://schemas.microsoft.com/office/word/2012/wordml" xmlns:w16se="http://schemas.microsoft.com/office/word/2015/wordml/symex" xmlns:wpg="http://schemas.microsoft.com/office/word/2010/wordprocessingGroup" xmlns:wpi="http://schemas.microsoft.com/office/word/2010/wordprocessingInk" xmlns:wne="http://schemas.microsoft.com/office/word/2006/wordml" xmlns:wps="http://schemas.microsoft.com/office/word/2010/wordprocessingShape" mc:Ignorable="w14 w15 w16se wp14">
   <w:p>
     <w:pPr>
       <w:pStyle w:val="Pieddepage"/>
@@ -13505,7 +14317,7 @@
         <w:sz w:val="16"/>
         <w:szCs w:val="16"/>
       </w:rPr>
-      <w:t>22</w:t>
+      <w:t>26</w:t>
     </w:r>
     <w:r>
       <w:rPr>
@@ -13521,7 +14333,23 @@
         <w:szCs w:val="16"/>
       </w:rPr>
       <w:tab/>
-      <w:t>Dernière modif : 02.12.2010</w:t>
+      <w:t xml:space="preserve">Dernière </w:t>
+    </w:r>
+    <w:proofErr w:type="spellStart"/>
+    <w:r>
+      <w:rPr>
+        <w:sz w:val="16"/>
+        <w:szCs w:val="16"/>
+      </w:rPr>
+      <w:t>modif</w:t>
+    </w:r>
+    <w:proofErr w:type="spellEnd"/>
+    <w:r>
+      <w:rPr>
+        <w:sz w:val="16"/>
+        <w:szCs w:val="16"/>
+      </w:rPr>
+      <w:t> : 02.12.2010</w:t>
     </w:r>
     <w:r>
       <w:rPr>
@@ -13536,7 +14364,7 @@
 </file>
 
 <file path=word/footnotes.xml><?xml version="1.0" encoding="utf-8"?>
-<w:footnotes xmlns:wpc="http://schemas.microsoft.com/office/word/2010/wordprocessingCanvas" xmlns:cx="http://schemas.microsoft.com/office/drawing/2014/chartex" xmlns:cx1="http://schemas.microsoft.com/office/drawing/2015/9/8/chartex" xmlns:cx2="http://schemas.microsoft.com/office/drawing/2015/10/21/chartex" xmlns:cx3="http://schemas.microsoft.com/office/drawing/2016/5/9/chartex" xmlns:cx4="http://schemas.microsoft.com/office/drawing/2016/5/10/chartex" xmlns:cx5="http://schemas.microsoft.com/office/drawing/2016/5/11/chartex" xmlns:cx6="http://schemas.microsoft.com/office/drawing/2016/5/12/chartex" xmlns:cx7="http://schemas.microsoft.com/office/drawing/2016/5/13/chartex" xmlns:cx8="http://schemas.microsoft.com/office/drawing/2016/5/14/chartex" xmlns:mc="http://schemas.openxmlformats.org/markup-compatibility/2006" xmlns:aink="http://schemas.microsoft.com/office/drawing/2016/ink" xmlns:am3d="http://schemas.microsoft.com/office/drawing/2017/model3d" xmlns:o="urn:schemas-microsoft-com:office:office" xmlns:r="http://schemas.openxmlformats.org/officeDocument/2006/relationships" xmlns:m="http://schemas.openxmlformats.org/officeDocument/2006/math" xmlns:v="urn:schemas-microsoft-com:vml" xmlns:wp14="http://schemas.microsoft.com/office/word/2010/wordprocessingDrawing" xmlns:wp="http://schemas.openxmlformats.org/drawingml/2006/wordprocessingDrawing" xmlns:w10="urn:schemas-microsoft-com:office:word" xmlns:w="http://schemas.openxmlformats.org/wordprocessingml/2006/main" xmlns:w14="http://schemas.microsoft.com/office/word/2010/wordml" xmlns:w15="http://schemas.microsoft.com/office/word/2012/wordml" xmlns:w16cid="http://schemas.microsoft.com/office/word/2016/wordml/cid" xmlns:w16se="http://schemas.microsoft.com/office/word/2015/wordml/symex" xmlns:wpg="http://schemas.microsoft.com/office/word/2010/wordprocessingGroup" xmlns:wpi="http://schemas.microsoft.com/office/word/2010/wordprocessingInk" xmlns:wne="http://schemas.microsoft.com/office/word/2006/wordml" xmlns:wps="http://schemas.microsoft.com/office/word/2010/wordprocessingShape" mc:Ignorable="w14 w15 w16se w16cid wp14">
+<w:footnotes xmlns:wpc="http://schemas.microsoft.com/office/word/2010/wordprocessingCanvas" xmlns:cx="http://schemas.microsoft.com/office/drawing/2014/chartex" xmlns:cx1="http://schemas.microsoft.com/office/drawing/2015/9/8/chartex" xmlns:mc="http://schemas.openxmlformats.org/markup-compatibility/2006" xmlns:o="urn:schemas-microsoft-com:office:office" xmlns:r="http://schemas.openxmlformats.org/officeDocument/2006/relationships" xmlns:m="http://schemas.openxmlformats.org/officeDocument/2006/math" xmlns:v="urn:schemas-microsoft-com:vml" xmlns:wp14="http://schemas.microsoft.com/office/word/2010/wordprocessingDrawing" xmlns:wp="http://schemas.openxmlformats.org/drawingml/2006/wordprocessingDrawing" xmlns:w10="urn:schemas-microsoft-com:office:word" xmlns:w="http://schemas.openxmlformats.org/wordprocessingml/2006/main" xmlns:w14="http://schemas.microsoft.com/office/word/2010/wordml" xmlns:w15="http://schemas.microsoft.com/office/word/2012/wordml" xmlns:w16se="http://schemas.microsoft.com/office/word/2015/wordml/symex" xmlns:wpg="http://schemas.microsoft.com/office/word/2010/wordprocessingGroup" xmlns:wpi="http://schemas.microsoft.com/office/word/2010/wordprocessingInk" xmlns:wne="http://schemas.microsoft.com/office/word/2006/wordml" xmlns:wps="http://schemas.microsoft.com/office/word/2010/wordprocessingShape" mc:Ignorable="w14 w15 w16se wp14">
   <w:footnote w:type="separator" w:id="-1">
     <w:p>
       <w:r>
@@ -13555,7 +14383,7 @@
 </file>
 
 <file path=word/header1.xml><?xml version="1.0" encoding="utf-8"?>
-<w:hdr xmlns:wpc="http://schemas.microsoft.com/office/word/2010/wordprocessingCanvas" xmlns:cx="http://schemas.microsoft.com/office/drawing/2014/chartex" xmlns:cx1="http://schemas.microsoft.com/office/drawing/2015/9/8/chartex" xmlns:cx2="http://schemas.microsoft.com/office/drawing/2015/10/21/chartex" xmlns:cx3="http://schemas.microsoft.com/office/drawing/2016/5/9/chartex" xmlns:cx4="http://schemas.microsoft.com/office/drawing/2016/5/10/chartex" xmlns:cx5="http://schemas.microsoft.com/office/drawing/2016/5/11/chartex" xmlns:cx6="http://schemas.microsoft.com/office/drawing/2016/5/12/chartex" xmlns:cx7="http://schemas.microsoft.com/office/drawing/2016/5/13/chartex" xmlns:cx8="http://schemas.microsoft.com/office/drawing/2016/5/14/chartex" xmlns:mc="http://schemas.openxmlformats.org/markup-compatibility/2006" xmlns:aink="http://schemas.microsoft.com/office/drawing/2016/ink" xmlns:am3d="http://schemas.microsoft.com/office/drawing/2017/model3d" xmlns:o="urn:schemas-microsoft-com:office:office" xmlns:r="http://schemas.openxmlformats.org/officeDocument/2006/relationships" xmlns:m="http://schemas.openxmlformats.org/officeDocument/2006/math" xmlns:v="urn:schemas-microsoft-com:vml" xmlns:wp14="http://schemas.microsoft.com/office/word/2010/wordprocessingDrawing" xmlns:wp="http://schemas.openxmlformats.org/drawingml/2006/wordprocessingDrawing" xmlns:w10="urn:schemas-microsoft-com:office:word" xmlns:w="http://schemas.openxmlformats.org/wordprocessingml/2006/main" xmlns:w14="http://schemas.microsoft.com/office/word/2010/wordml" xmlns:w15="http://schemas.microsoft.com/office/word/2012/wordml" xmlns:w16cid="http://schemas.microsoft.com/office/word/2016/wordml/cid" xmlns:w16se="http://schemas.microsoft.com/office/word/2015/wordml/symex" xmlns:wpg="http://schemas.microsoft.com/office/word/2010/wordprocessingGroup" xmlns:wpi="http://schemas.microsoft.com/office/word/2010/wordprocessingInk" xmlns:wne="http://schemas.microsoft.com/office/word/2006/wordml" xmlns:wps="http://schemas.microsoft.com/office/word/2010/wordprocessingShape" mc:Ignorable="w14 w15 w16se w16cid wp14">
+<w:hdr xmlns:wpc="http://schemas.microsoft.com/office/word/2010/wordprocessingCanvas" xmlns:cx="http://schemas.microsoft.com/office/drawing/2014/chartex" xmlns:cx1="http://schemas.microsoft.com/office/drawing/2015/9/8/chartex" xmlns:mc="http://schemas.openxmlformats.org/markup-compatibility/2006" xmlns:o="urn:schemas-microsoft-com:office:office" xmlns:r="http://schemas.openxmlformats.org/officeDocument/2006/relationships" xmlns:m="http://schemas.openxmlformats.org/officeDocument/2006/math" xmlns:v="urn:schemas-microsoft-com:vml" xmlns:wp14="http://schemas.microsoft.com/office/word/2010/wordprocessingDrawing" xmlns:wp="http://schemas.openxmlformats.org/drawingml/2006/wordprocessingDrawing" xmlns:w10="urn:schemas-microsoft-com:office:word" xmlns:w="http://schemas.openxmlformats.org/wordprocessingml/2006/main" xmlns:w14="http://schemas.microsoft.com/office/word/2010/wordml" xmlns:w15="http://schemas.microsoft.com/office/word/2012/wordml" xmlns:w16se="http://schemas.microsoft.com/office/word/2015/wordml/symex" xmlns:wpg="http://schemas.microsoft.com/office/word/2010/wordprocessingGroup" xmlns:wpi="http://schemas.microsoft.com/office/word/2010/wordprocessingInk" xmlns:wne="http://schemas.microsoft.com/office/word/2006/wordml" xmlns:wps="http://schemas.microsoft.com/office/word/2010/wordprocessingShape" mc:Ignorable="w14 w15 w16se wp14">
   <w:p>
     <w:pPr>
       <w:pStyle w:val="En-tte"/>
@@ -13627,7 +14455,7 @@
 </file>
 
 <file path=word/numbering.xml><?xml version="1.0" encoding="utf-8"?>
-<w:numbering xmlns:wpc="http://schemas.microsoft.com/office/word/2010/wordprocessingCanvas" xmlns:cx="http://schemas.microsoft.com/office/drawing/2014/chartex" xmlns:cx1="http://schemas.microsoft.com/office/drawing/2015/9/8/chartex" xmlns:cx2="http://schemas.microsoft.com/office/drawing/2015/10/21/chartex" xmlns:cx3="http://schemas.microsoft.com/office/drawing/2016/5/9/chartex" xmlns:cx4="http://schemas.microsoft.com/office/drawing/2016/5/10/chartex" xmlns:cx5="http://schemas.microsoft.com/office/drawing/2016/5/11/chartex" xmlns:cx6="http://schemas.microsoft.com/office/drawing/2016/5/12/chartex" xmlns:cx7="http://schemas.microsoft.com/office/drawing/2016/5/13/chartex" xmlns:cx8="http://schemas.microsoft.com/office/drawing/2016/5/14/chartex" xmlns:mc="http://schemas.openxmlformats.org/markup-compatibility/2006" xmlns:aink="http://schemas.microsoft.com/office/drawing/2016/ink" xmlns:am3d="http://schemas.microsoft.com/office/drawing/2017/model3d" xmlns:o="urn:schemas-microsoft-com:office:office" xmlns:r="http://schemas.openxmlformats.org/officeDocument/2006/relationships" xmlns:m="http://schemas.openxmlformats.org/officeDocument/2006/math" xmlns:v="urn:schemas-microsoft-com:vml" xmlns:wp14="http://schemas.microsoft.com/office/word/2010/wordprocessingDrawing" xmlns:wp="http://schemas.openxmlformats.org/drawingml/2006/wordprocessingDrawing" xmlns:w10="urn:schemas-microsoft-com:office:word" xmlns:w="http://schemas.openxmlformats.org/wordprocessingml/2006/main" xmlns:w14="http://schemas.microsoft.com/office/word/2010/wordml" xmlns:w15="http://schemas.microsoft.com/office/word/2012/wordml" xmlns:w16cid="http://schemas.microsoft.com/office/word/2016/wordml/cid" xmlns:w16se="http://schemas.microsoft.com/office/word/2015/wordml/symex" xmlns:wpg="http://schemas.microsoft.com/office/word/2010/wordprocessingGroup" xmlns:wpi="http://schemas.microsoft.com/office/word/2010/wordprocessingInk" xmlns:wne="http://schemas.microsoft.com/office/word/2006/wordml" xmlns:wps="http://schemas.microsoft.com/office/word/2010/wordprocessingShape" mc:Ignorable="w14 w15 w16se w16cid wp14">
+<w:numbering xmlns:wpc="http://schemas.microsoft.com/office/word/2010/wordprocessingCanvas" xmlns:cx="http://schemas.microsoft.com/office/drawing/2014/chartex" xmlns:cx1="http://schemas.microsoft.com/office/drawing/2015/9/8/chartex" xmlns:mc="http://schemas.openxmlformats.org/markup-compatibility/2006" xmlns:o="urn:schemas-microsoft-com:office:office" xmlns:r="http://schemas.openxmlformats.org/officeDocument/2006/relationships" xmlns:m="http://schemas.openxmlformats.org/officeDocument/2006/math" xmlns:v="urn:schemas-microsoft-com:vml" xmlns:wp14="http://schemas.microsoft.com/office/word/2010/wordprocessingDrawing" xmlns:wp="http://schemas.openxmlformats.org/drawingml/2006/wordprocessingDrawing" xmlns:w10="urn:schemas-microsoft-com:office:word" xmlns:w="http://schemas.openxmlformats.org/wordprocessingml/2006/main" xmlns:w14="http://schemas.microsoft.com/office/word/2010/wordml" xmlns:w15="http://schemas.microsoft.com/office/word/2012/wordml" xmlns:w16se="http://schemas.microsoft.com/office/word/2015/wordml/symex" xmlns:wpg="http://schemas.microsoft.com/office/word/2010/wordprocessingGroup" xmlns:wpi="http://schemas.microsoft.com/office/word/2010/wordprocessingInk" xmlns:wne="http://schemas.microsoft.com/office/word/2006/wordml" xmlns:wps="http://schemas.microsoft.com/office/word/2010/wordprocessingShape" mc:Ignorable="w14 w15 w16se wp14">
   <w:abstractNum w:abstractNumId="0" w15:restartNumberingAfterBreak="0">
     <w:nsid w:val="05B927CC"/>
     <w:multiLevelType w:val="hybridMultilevel"/>
@@ -16027,7 +16855,7 @@
 </file>
 
 <file path=word/styles.xml><?xml version="1.0" encoding="utf-8"?>
-<w:styles xmlns:mc="http://schemas.openxmlformats.org/markup-compatibility/2006" xmlns:r="http://schemas.openxmlformats.org/officeDocument/2006/relationships" xmlns:w="http://schemas.openxmlformats.org/wordprocessingml/2006/main" xmlns:w14="http://schemas.microsoft.com/office/word/2010/wordml" xmlns:w15="http://schemas.microsoft.com/office/word/2012/wordml" xmlns:w16cid="http://schemas.microsoft.com/office/word/2016/wordml/cid" xmlns:w16se="http://schemas.microsoft.com/office/word/2015/wordml/symex" mc:Ignorable="w14 w15 w16se w16cid">
+<w:styles xmlns:mc="http://schemas.openxmlformats.org/markup-compatibility/2006" xmlns:r="http://schemas.openxmlformats.org/officeDocument/2006/relationships" xmlns:w="http://schemas.openxmlformats.org/wordprocessingml/2006/main" xmlns:w14="http://schemas.microsoft.com/office/word/2010/wordml" xmlns:w15="http://schemas.microsoft.com/office/word/2012/wordml" xmlns:w16se="http://schemas.microsoft.com/office/word/2015/wordml/symex" mc:Ignorable="w14 w15 w16se">
   <w:docDefaults>
     <w:rPrDefault>
       <w:rPr>
@@ -16037,7 +16865,7 @@
     </w:rPrDefault>
     <w:pPrDefault/>
   </w:docDefaults>
-  <w:latentStyles w:defLockedState="0" w:defUIPriority="0" w:defSemiHidden="0" w:defUnhideWhenUsed="0" w:defQFormat="0" w:count="375">
+  <w:latentStyles w:defLockedState="0" w:defUIPriority="0" w:defSemiHidden="0" w:defUnhideWhenUsed="0" w:defQFormat="0" w:count="371">
     <w:lsdException w:name="Normal" w:qFormat="1"/>
     <w:lsdException w:name="heading 1" w:qFormat="1"/>
     <w:lsdException w:name="heading 2" w:qFormat="1"/>
@@ -16058,6 +16886,7 @@
     <w:lsdException w:name="Strong" w:qFormat="1"/>
     <w:lsdException w:name="Emphasis" w:qFormat="1"/>
     <w:lsdException w:name="HTML Preformatted" w:semiHidden="1" w:unhideWhenUsed="1"/>
+    <w:lsdException w:name="Normal Table" w:semiHidden="1" w:unhideWhenUsed="1"/>
     <w:lsdException w:name="No List" w:semiHidden="1" w:unhideWhenUsed="1"/>
     <w:lsdException w:name="Outline List 1" w:semiHidden="1" w:unhideWhenUsed="1"/>
     <w:lsdException w:name="Outline List 2" w:semiHidden="1" w:unhideWhenUsed="1"/>
@@ -16100,8 +16929,10 @@
     <w:lsdException w:name="Table Elegant" w:semiHidden="1" w:unhideWhenUsed="1"/>
     <w:lsdException w:name="Table Professional" w:semiHidden="1" w:unhideWhenUsed="1"/>
     <w:lsdException w:name="Table Subtle 1" w:semiHidden="1" w:unhideWhenUsed="1"/>
+    <w:lsdException w:name="Table Subtle 2" w:semiHidden="1" w:unhideWhenUsed="1"/>
     <w:lsdException w:name="Table Web 1" w:semiHidden="1" w:unhideWhenUsed="1"/>
     <w:lsdException w:name="Table Web 2" w:semiHidden="1" w:unhideWhenUsed="1"/>
+    <w:lsdException w:name="Table Web 3" w:semiHidden="1" w:unhideWhenUsed="1"/>
     <w:lsdException w:name="Table Theme" w:semiHidden="1" w:unhideWhenUsed="1"/>
     <w:lsdException w:name="Placeholder Text" w:semiHidden="1" w:uiPriority="99"/>
     <w:lsdException w:name="No Spacing" w:uiPriority="1" w:qFormat="1"/>
@@ -16318,10 +17149,6 @@
     <w:lsdException w:name="List Table 5 Dark Accent 6" w:uiPriority="50"/>
     <w:lsdException w:name="List Table 6 Colorful Accent 6" w:uiPriority="51"/>
     <w:lsdException w:name="List Table 7 Colorful Accent 6" w:uiPriority="52"/>
-    <w:lsdException w:name="Mention" w:semiHidden="1" w:uiPriority="99" w:unhideWhenUsed="1"/>
-    <w:lsdException w:name="Smart Hyperlink" w:semiHidden="1" w:uiPriority="99" w:unhideWhenUsed="1"/>
-    <w:lsdException w:name="Hashtag" w:semiHidden="1" w:uiPriority="99" w:unhideWhenUsed="1"/>
-    <w:lsdException w:name="Unresolved Mention" w:semiHidden="1" w:uiPriority="99" w:unhideWhenUsed="1"/>
   </w:latentStyles>
   <w:style w:type="paragraph" w:default="1" w:styleId="Normal">
     <w:name w:val="Normal"/>
@@ -17265,7 +18092,7 @@
 </file>
 
 <file path=customXml/itemProps1.xml><?xml version="1.0" encoding="utf-8"?>
-<ds:datastoreItem xmlns:ds="http://schemas.openxmlformats.org/officeDocument/2006/customXml" ds:itemID="{0C8D5CE0-C460-204A-86DB-ED848E9057B5}">
+<ds:datastoreItem xmlns:ds="http://schemas.openxmlformats.org/officeDocument/2006/customXml" ds:itemID="{31337111-81B0-44BB-B111-63B3A4E270F1}">
   <ds:schemaRefs>
     <ds:schemaRef ds:uri="http://schemas.openxmlformats.org/officeDocument/2006/bibliography"/>
   </ds:schemaRefs>

</xml_diff>